<commit_message>
8-22-updated format of requirements
</commit_message>
<xml_diff>
--- a/Dokumentation/arc42-Gruppe5.docx
+++ b/Dokumentation/arc42-Gruppe5.docx
@@ -1,6 +1,6 @@
 
 <file path=word/document.xml><?xml version="1.0" encoding="utf-8"?>
-<w:document xmlns:wpc="http://schemas.microsoft.com/office/word/2010/wordprocessingCanvas" xmlns:cx="http://schemas.microsoft.com/office/drawing/2014/chartex" xmlns:cx1="http://schemas.microsoft.com/office/drawing/2015/9/8/chartex" xmlns:cx2="http://schemas.microsoft.com/office/drawing/2015/10/21/chartex" xmlns:cx3="http://schemas.microsoft.com/office/drawing/2016/5/9/chartex" xmlns:cx4="http://schemas.microsoft.com/office/drawing/2016/5/10/chartex" xmlns:cx5="http://schemas.microsoft.com/office/drawing/2016/5/11/chartex" xmlns:cx6="http://schemas.microsoft.com/office/drawing/2016/5/12/chartex" xmlns:cx7="http://schemas.microsoft.com/office/drawing/2016/5/13/chartex" xmlns:cx8="http://schemas.microsoft.com/office/drawing/2016/5/14/chartex" xmlns:mc="http://schemas.openxmlformats.org/markup-compatibility/2006" xmlns:aink="http://schemas.microsoft.com/office/drawing/2016/ink" xmlns:am3d="http://schemas.microsoft.com/office/drawing/2017/model3d" xmlns:o="urn:schemas-microsoft-com:office:office" xmlns:oel="http://schemas.microsoft.com/office/2019/extlst" xmlns:r="http://schemas.openxmlformats.org/officeDocument/2006/relationships" xmlns:m="http://schemas.openxmlformats.org/officeDocument/2006/math" xmlns:v="urn:schemas-microsoft-com:vml" xmlns:wp14="http://schemas.microsoft.com/office/word/2010/wordprocessingDrawing" xmlns:wp="http://schemas.openxmlformats.org/drawingml/2006/wordprocessingDrawing" xmlns:w10="urn:schemas-microsoft-com:office:word" xmlns:w="http://schemas.openxmlformats.org/wordprocessingml/2006/main" xmlns:w14="http://schemas.microsoft.com/office/word/2010/wordml" xmlns:w15="http://schemas.microsoft.com/office/word/2012/wordml" xmlns:w16cex="http://schemas.microsoft.com/office/word/2018/wordml/cex" xmlns:w16cid="http://schemas.microsoft.com/office/word/2016/wordml/cid" xmlns:w16="http://schemas.microsoft.com/office/word/2018/wordml" xmlns:w16sdtdh="http://schemas.microsoft.com/office/word/2020/wordml/sdtdatahash" xmlns:w16se="http://schemas.microsoft.com/office/word/2015/wordml/symex" xmlns:wpg="http://schemas.microsoft.com/office/word/2010/wordprocessingGroup" xmlns:wpi="http://schemas.microsoft.com/office/word/2010/wordprocessingInk" xmlns:wne="http://schemas.microsoft.com/office/word/2006/wordml" xmlns:wps="http://schemas.microsoft.com/office/word/2010/wordprocessingShape" mc:Ignorable="w14 w15 w16se w16cid w16 w16cex w16sdtdh wp14">
+<w:document xmlns:wpc="http://schemas.microsoft.com/office/word/2010/wordprocessingCanvas" xmlns:cx="http://schemas.microsoft.com/office/drawing/2014/chartex" xmlns:cx1="http://schemas.microsoft.com/office/drawing/2015/9/8/chartex" xmlns:cx2="http://schemas.microsoft.com/office/drawing/2015/10/21/chartex" xmlns:cx3="http://schemas.microsoft.com/office/drawing/2016/5/9/chartex" xmlns:cx4="http://schemas.microsoft.com/office/drawing/2016/5/10/chartex" xmlns:cx5="http://schemas.microsoft.com/office/drawing/2016/5/11/chartex" xmlns:cx6="http://schemas.microsoft.com/office/drawing/2016/5/12/chartex" xmlns:cx7="http://schemas.microsoft.com/office/drawing/2016/5/13/chartex" xmlns:cx8="http://schemas.microsoft.com/office/drawing/2016/5/14/chartex" xmlns:mc="http://schemas.openxmlformats.org/markup-compatibility/2006" xmlns:aink="http://schemas.microsoft.com/office/drawing/2016/ink" xmlns:am3d="http://schemas.microsoft.com/office/drawing/2017/model3d" xmlns:o="urn:schemas-microsoft-com:office:office" xmlns:oel="http://schemas.microsoft.com/office/2019/extlst" xmlns:r="http://schemas.openxmlformats.org/officeDocument/2006/relationships" xmlns:m="http://schemas.openxmlformats.org/officeDocument/2006/math" xmlns:v="urn:schemas-microsoft-com:vml" xmlns:wp14="http://schemas.microsoft.com/office/word/2010/wordprocessingDrawing" xmlns:wp="http://schemas.openxmlformats.org/drawingml/2006/wordprocessingDrawing" xmlns:w10="urn:schemas-microsoft-com:office:word" xmlns:w="http://schemas.openxmlformats.org/wordprocessingml/2006/main" xmlns:w14="http://schemas.microsoft.com/office/word/2010/wordml" xmlns:w15="http://schemas.microsoft.com/office/word/2012/wordml" xmlns:w16cex="http://schemas.microsoft.com/office/word/2018/wordml/cex" xmlns:w16cid="http://schemas.microsoft.com/office/word/2016/wordml/cid" xmlns:w16="http://schemas.microsoft.com/office/word/2018/wordml" xmlns:w16du="http://schemas.microsoft.com/office/word/2023/wordml/word16du" xmlns:w16sdtdh="http://schemas.microsoft.com/office/word/2020/wordml/sdtdatahash" xmlns:w16se="http://schemas.microsoft.com/office/word/2015/wordml/symex" xmlns:wpg="http://schemas.microsoft.com/office/word/2010/wordprocessingGroup" xmlns:wpi="http://schemas.microsoft.com/office/word/2010/wordprocessingInk" xmlns:wne="http://schemas.microsoft.com/office/word/2006/wordml" xmlns:wps="http://schemas.microsoft.com/office/word/2010/wordprocessingShape" mc:Ignorable="w14 w15 w16se w16cid w16 w16cex w16sdtdh w16du wp14">
   <w:body>
     <w:p>
       <w:pPr>
@@ -267,67 +267,7 @@
         <w:rPr>
           <w:lang w:val="de-DE"/>
         </w:rPr>
-        <w:t>„</w:t>
-      </w:r>
-      <w:r>
-        <w:rPr>
-          <w:lang w:val="de-DE"/>
-        </w:rPr>
-        <w:t>Ein mittelständisches Unternehmen möchte die Prozesse zur</w:t>
-      </w:r>
-      <w:r>
-        <w:rPr>
-          <w:lang w:val="de-DE"/>
-        </w:rPr>
-        <w:t xml:space="preserve"> </w:t>
-      </w:r>
-      <w:r>
-        <w:rPr>
-          <w:lang w:val="de-DE"/>
-        </w:rPr>
-        <w:t>Essensbestellung der MitarbeiterInnen automatisieren.</w:t>
-      </w:r>
-      <w:r>
-        <w:rPr>
-          <w:lang w:val="de-DE"/>
-        </w:rPr>
-        <w:t xml:space="preserve"> </w:t>
-      </w:r>
-      <w:r>
-        <w:rPr>
-          <w:lang w:val="de-DE"/>
-        </w:rPr>
-        <w:t>Bisher mussten die MitarbeiterInnen monatlich eine Excel Tabelle ausfüllen</w:t>
-      </w:r>
-      <w:r>
-        <w:rPr>
-          <w:lang w:val="de-DE"/>
-        </w:rPr>
-        <w:t xml:space="preserve"> </w:t>
-      </w:r>
-      <w:r>
-        <w:rPr>
-          <w:lang w:val="de-DE"/>
-        </w:rPr>
-        <w:t>und diese entweder an der Kantine abgeben oder per Mail an</w:t>
-      </w:r>
-      <w:r>
-        <w:rPr>
-          <w:lang w:val="de-DE"/>
-        </w:rPr>
-        <w:t xml:space="preserve"> </w:t>
-      </w:r>
-      <w:r>
-        <w:rPr>
-          <w:lang w:val="de-DE"/>
-        </w:rPr>
-        <w:t>essensbestellung@fancy-factory.de schicken.</w:t>
-      </w:r>
-      <w:r>
-        <w:rPr>
-          <w:lang w:val="de-DE"/>
-        </w:rPr>
-        <w:t>“</w:t>
+        <w:t>„Ein mittelständisches Unternehmen möchte die Prozesse zur Essensbestellung der MitarbeiterInnen automatisieren. Bisher mussten die MitarbeiterInnen monatlich eine Excel Tabelle ausfüllen und diese entweder an der Kantine abgeben oder per Mail an essensbestellung@fancy-factory.de schicken.“</w:t>
       </w:r>
     </w:p>
     <w:p>
@@ -370,6 +310,27 @@
           <w:lang w:val="de-DE"/>
         </w:rPr>
         <w:t>.</w:t>
+      </w:r>
+    </w:p>
+    <w:p>
+      <w:pPr>
+        <w:rPr>
+          <w:rFonts w:asciiTheme="majorHAnsi" w:eastAsiaTheme="majorEastAsia" w:hAnsiTheme="majorHAnsi" w:cstheme="majorBidi"/>
+          <w:b/>
+          <w:bCs/>
+          <w:color w:val="4F81BD" w:themeColor="accent1"/>
+          <w:sz w:val="28"/>
+          <w:szCs w:val="28"/>
+          <w:lang w:val="de-DE"/>
+        </w:rPr>
+      </w:pPr>
+      <w:bookmarkStart w:id="2" w:name="X5d48377a5f2e8f16e974932c148ecee8af08978"/>
+      <w:bookmarkEnd w:id="1"/>
+      <w:r>
+        <w:rPr>
+          <w:lang w:val="de-DE"/>
+        </w:rPr>
+        <w:br w:type="page"/>
       </w:r>
     </w:p>
     <w:p>
@@ -383,8 +344,6 @@
           <w:lang w:val="de-DE"/>
         </w:rPr>
       </w:pPr>
-      <w:bookmarkStart w:id="2" w:name="X5d48377a5f2e8f16e974932c148ecee8af08978"/>
-      <w:bookmarkEnd w:id="1"/>
       <w:r>
         <w:rPr>
           <w:lang w:val="de-DE"/>
@@ -407,198 +366,1215 @@
           <w:bCs/>
           <w:lang w:val="de-DE"/>
         </w:rPr>
+        <w:lastRenderedPageBreak/>
         <w:t>Funktionale Anforderungen:</w:t>
       </w:r>
     </w:p>
-    <w:p>
-      <w:pPr>
-        <w:pStyle w:val="Textkrper"/>
-        <w:numPr>
-          <w:ilvl w:val="0"/>
-          <w:numId w:val="4"/>
-        </w:numPr>
-        <w:rPr>
-          <w:lang w:val="de-DE"/>
-        </w:rPr>
-      </w:pPr>
-      <w:r>
-        <w:rPr>
-          <w:lang w:val="de-DE"/>
-        </w:rPr>
-        <w:t>mögliche Integration von Screen Readern</w:t>
-      </w:r>
-    </w:p>
-    <w:p>
-      <w:pPr>
-        <w:pStyle w:val="Textkrper"/>
-        <w:numPr>
-          <w:ilvl w:val="0"/>
-          <w:numId w:val="4"/>
-        </w:numPr>
-        <w:rPr>
-          <w:lang w:val="de-DE"/>
-        </w:rPr>
-      </w:pPr>
-      <w:r>
-        <w:rPr>
-          <w:lang w:val="de-DE"/>
-        </w:rPr>
-        <w:t>Kalenderanbindung (Speisekarte)</w:t>
-      </w:r>
-    </w:p>
-    <w:p>
-      <w:pPr>
-        <w:pStyle w:val="Textkrper"/>
-        <w:numPr>
-          <w:ilvl w:val="0"/>
-          <w:numId w:val="4"/>
-        </w:numPr>
-        <w:rPr>
-          <w:lang w:val="de-DE"/>
-        </w:rPr>
-      </w:pPr>
-      <w:r>
-        <w:rPr>
-          <w:lang w:val="de-DE"/>
-        </w:rPr>
-        <w:t xml:space="preserve">Filterfunktionen für Gerichte (Vegetarisch, </w:t>
-      </w:r>
-      <w:proofErr w:type="gramStart"/>
-      <w:r>
-        <w:rPr>
-          <w:lang w:val="de-DE"/>
-        </w:rPr>
-        <w:t>Vegan</w:t>
-      </w:r>
-      <w:proofErr w:type="gramEnd"/>
-      <w:r>
-        <w:rPr>
-          <w:lang w:val="de-DE"/>
-        </w:rPr>
-        <w:t xml:space="preserve"> oder nach Allergien etc.)</w:t>
-      </w:r>
-    </w:p>
-    <w:p>
-      <w:pPr>
-        <w:pStyle w:val="Textkrper"/>
-        <w:numPr>
-          <w:ilvl w:val="0"/>
-          <w:numId w:val="4"/>
-        </w:numPr>
-        <w:rPr>
-          <w:lang w:val="de-DE"/>
-        </w:rPr>
-      </w:pPr>
-      <w:r>
-        <w:rPr>
-          <w:lang w:val="de-DE"/>
-        </w:rPr>
-        <w:t>Rollensystem (Mitarbeiter, Professoren, Studenten etc.)</w:t>
-      </w:r>
-    </w:p>
-    <w:p>
-      <w:pPr>
-        <w:pStyle w:val="Textkrper"/>
-        <w:numPr>
-          <w:ilvl w:val="0"/>
-          <w:numId w:val="4"/>
-        </w:numPr>
-        <w:rPr>
-          <w:lang w:val="de-DE"/>
-        </w:rPr>
-      </w:pPr>
-      <w:r>
-        <w:rPr>
-          <w:lang w:val="de-DE"/>
-        </w:rPr>
-        <w:lastRenderedPageBreak/>
-        <w:t xml:space="preserve">QR-Code </w:t>
-      </w:r>
-      <w:r>
-        <w:rPr>
-          <w:lang w:val="de-DE"/>
-        </w:rPr>
-        <w:t>zum Ausbuchen</w:t>
-      </w:r>
-      <w:r>
-        <w:rPr>
-          <w:lang w:val="de-DE"/>
-        </w:rPr>
-        <w:t>/abholen von Gerichten</w:t>
-      </w:r>
-    </w:p>
-    <w:p>
-      <w:pPr>
-        <w:pStyle w:val="Textkrper"/>
-        <w:numPr>
-          <w:ilvl w:val="0"/>
-          <w:numId w:val="4"/>
-        </w:numPr>
-        <w:rPr>
-          <w:lang w:val="de-DE"/>
-        </w:rPr>
-      </w:pPr>
-      <w:r>
-        <w:rPr>
-          <w:lang w:val="de-DE"/>
-        </w:rPr>
-        <w:t>Monatliche oder Wöchentliche Übersichten (für User)</w:t>
-      </w:r>
-    </w:p>
-    <w:p>
-      <w:pPr>
-        <w:pStyle w:val="Textkrper"/>
-        <w:numPr>
-          <w:ilvl w:val="0"/>
-          <w:numId w:val="4"/>
-        </w:numPr>
-        <w:rPr>
-          <w:lang w:val="de-DE"/>
-        </w:rPr>
-      </w:pPr>
-      <w:r>
-        <w:rPr>
-          <w:lang w:val="de-DE"/>
-        </w:rPr>
-        <w:t>Übersicht über alle Bestellungen (Mitarbeiter)</w:t>
-      </w:r>
-    </w:p>
-    <w:p>
-      <w:pPr>
-        <w:pStyle w:val="Textkrper"/>
-        <w:numPr>
-          <w:ilvl w:val="0"/>
-          <w:numId w:val="4"/>
-        </w:numPr>
-        <w:rPr>
-          <w:lang w:val="de-DE"/>
-        </w:rPr>
-      </w:pPr>
-      <w:r>
-        <w:rPr>
-          <w:lang w:val="de-DE"/>
-        </w:rPr>
-        <w:t>Menüvorschläge</w:t>
-      </w:r>
-    </w:p>
-    <w:p>
-      <w:pPr>
-        <w:pStyle w:val="Textkrper"/>
-        <w:numPr>
-          <w:ilvl w:val="0"/>
-          <w:numId w:val="4"/>
-        </w:numPr>
-        <w:rPr>
-          <w:lang w:val="de-DE"/>
-        </w:rPr>
-      </w:pPr>
-      <w:r>
-        <w:rPr>
-          <w:lang w:val="de-DE"/>
-        </w:rPr>
-        <w:t>Benachrichtigung bei neuen Menüplänen</w:t>
-      </w:r>
-    </w:p>
+    <w:tbl>
+      <w:tblPr>
+        <w:tblStyle w:val="Table"/>
+        <w:tblW w:w="5023" w:type="pct"/>
+        <w:tblLook w:val="0020" w:firstRow="1" w:lastRow="0" w:firstColumn="0" w:lastColumn="0" w:noHBand="0" w:noVBand="0"/>
+      </w:tblPr>
+      <w:tblGrid>
+        <w:gridCol w:w="222"/>
+        <w:gridCol w:w="3403"/>
+        <w:gridCol w:w="5824"/>
+      </w:tblGrid>
+      <w:tr>
+        <w:trPr>
+          <w:cnfStyle w:val="100000000000" w:firstRow="1" w:lastRow="0" w:firstColumn="0" w:lastColumn="0" w:oddVBand="0" w:evenVBand="0" w:oddHBand="0" w:evenHBand="0" w:firstRowFirstColumn="0" w:firstRowLastColumn="0" w:lastRowFirstColumn="0" w:lastRowLastColumn="0"/>
+          <w:trHeight w:val="107"/>
+          <w:tblHeader/>
+        </w:trPr>
+        <w:tc>
+          <w:tcPr>
+            <w:tcW w:w="0" w:type="auto"/>
+          </w:tcPr>
+          <w:p>
+            <w:pPr>
+              <w:pStyle w:val="Compact"/>
+              <w:rPr>
+                <w:sz w:val="22"/>
+                <w:szCs w:val="22"/>
+                <w:lang w:val="de-DE"/>
+              </w:rPr>
+            </w:pPr>
+          </w:p>
+        </w:tc>
+        <w:tc>
+          <w:tcPr>
+            <w:tcW w:w="0" w:type="auto"/>
+          </w:tcPr>
+          <w:p>
+            <w:pPr>
+              <w:pStyle w:val="Compact"/>
+              <w:rPr>
+                <w:rFonts w:asciiTheme="majorHAnsi" w:hAnsiTheme="majorHAnsi" w:cstheme="majorHAnsi"/>
+                <w:sz w:val="22"/>
+                <w:szCs w:val="22"/>
+                <w:lang w:val="de-DE"/>
+              </w:rPr>
+            </w:pPr>
+            <w:r>
+              <w:rPr>
+                <w:rFonts w:asciiTheme="majorHAnsi" w:hAnsiTheme="majorHAnsi" w:cstheme="majorHAnsi"/>
+                <w:lang w:val="de-DE"/>
+              </w:rPr>
+              <w:t>Anforderung</w:t>
+            </w:r>
+          </w:p>
+        </w:tc>
+        <w:tc>
+          <w:tcPr>
+            <w:tcW w:w="0" w:type="auto"/>
+          </w:tcPr>
+          <w:p>
+            <w:pPr>
+              <w:pStyle w:val="Compact"/>
+              <w:rPr>
+                <w:rFonts w:asciiTheme="majorHAnsi" w:hAnsiTheme="majorHAnsi" w:cstheme="majorHAnsi"/>
+                <w:sz w:val="22"/>
+                <w:szCs w:val="22"/>
+                <w:lang w:val="de-DE"/>
+              </w:rPr>
+            </w:pPr>
+            <w:r>
+              <w:rPr>
+                <w:rFonts w:asciiTheme="majorHAnsi" w:hAnsiTheme="majorHAnsi" w:cstheme="majorHAnsi"/>
+                <w:lang w:val="de-DE"/>
+              </w:rPr>
+              <w:t>Beschreibung</w:t>
+            </w:r>
+          </w:p>
+        </w:tc>
+      </w:tr>
+      <w:tr>
+        <w:trPr>
+          <w:trHeight w:val="224"/>
+        </w:trPr>
+        <w:tc>
+          <w:tcPr>
+            <w:tcW w:w="0" w:type="auto"/>
+          </w:tcPr>
+          <w:p>
+            <w:pPr>
+              <w:rPr>
+                <w:sz w:val="22"/>
+                <w:szCs w:val="22"/>
+                <w:lang w:val="de-DE"/>
+              </w:rPr>
+            </w:pPr>
+          </w:p>
+        </w:tc>
+        <w:tc>
+          <w:tcPr>
+            <w:tcW w:w="0" w:type="auto"/>
+          </w:tcPr>
+          <w:p>
+            <w:pPr>
+              <w:rPr>
+                <w:sz w:val="22"/>
+                <w:szCs w:val="22"/>
+                <w:lang w:val="de-DE"/>
+              </w:rPr>
+            </w:pPr>
+            <w:r>
+              <w:rPr>
+                <w:sz w:val="22"/>
+                <w:szCs w:val="22"/>
+                <w:lang w:val="de-DE"/>
+              </w:rPr>
+              <w:t>Barrierefreie Nutzung mit Screen Readern</w:t>
+            </w:r>
+            <w:r>
+              <w:rPr>
+                <w:sz w:val="22"/>
+                <w:szCs w:val="22"/>
+                <w:lang w:val="de-DE"/>
+              </w:rPr>
+              <w:t xml:space="preserve"> ermöglichen</w:t>
+            </w:r>
+          </w:p>
+        </w:tc>
+        <w:tc>
+          <w:tcPr>
+            <w:tcW w:w="0" w:type="auto"/>
+          </w:tcPr>
+          <w:p>
+            <w:pPr>
+              <w:rPr>
+                <w:sz w:val="22"/>
+                <w:szCs w:val="22"/>
+                <w:lang w:val="de-DE"/>
+              </w:rPr>
+            </w:pPr>
+            <w:r>
+              <w:rPr>
+                <w:sz w:val="22"/>
+                <w:szCs w:val="22"/>
+                <w:lang w:val="de-DE"/>
+              </w:rPr>
+              <w:t>Integration von Funktionen, die eine Nutzung des Systems durch Screen Reader ermöglichen.</w:t>
+            </w:r>
+          </w:p>
+        </w:tc>
+      </w:tr>
+      <w:tr>
+        <w:trPr>
+          <w:trHeight w:val="229"/>
+        </w:trPr>
+        <w:tc>
+          <w:tcPr>
+            <w:tcW w:w="0" w:type="auto"/>
+          </w:tcPr>
+          <w:p>
+            <w:pPr>
+              <w:rPr>
+                <w:sz w:val="22"/>
+                <w:szCs w:val="22"/>
+                <w:lang w:val="de-DE"/>
+              </w:rPr>
+            </w:pPr>
+          </w:p>
+        </w:tc>
+        <w:tc>
+          <w:tcPr>
+            <w:tcW w:w="0" w:type="auto"/>
+          </w:tcPr>
+          <w:p>
+            <w:pPr>
+              <w:rPr>
+                <w:rFonts w:cs="Segoe UI"/>
+                <w:color w:val="0D0D0D"/>
+                <w:sz w:val="22"/>
+                <w:szCs w:val="22"/>
+              </w:rPr>
+            </w:pPr>
+            <w:proofErr w:type="spellStart"/>
+            <w:r>
+              <w:rPr>
+                <w:rFonts w:cs="Segoe UI"/>
+                <w:color w:val="0D0D0D"/>
+                <w:sz w:val="22"/>
+                <w:szCs w:val="22"/>
+              </w:rPr>
+              <w:t>Kalenderintegration</w:t>
+            </w:r>
+            <w:proofErr w:type="spellEnd"/>
+            <w:r>
+              <w:rPr>
+                <w:rFonts w:cs="Segoe UI"/>
+                <w:color w:val="0D0D0D"/>
+                <w:sz w:val="22"/>
+                <w:szCs w:val="22"/>
+              </w:rPr>
+              <w:t xml:space="preserve"> für </w:t>
+            </w:r>
+            <w:proofErr w:type="spellStart"/>
+            <w:r>
+              <w:rPr>
+                <w:rFonts w:cs="Segoe UI"/>
+                <w:color w:val="0D0D0D"/>
+                <w:sz w:val="22"/>
+                <w:szCs w:val="22"/>
+              </w:rPr>
+              <w:t>Speisekarten</w:t>
+            </w:r>
+            <w:proofErr w:type="spellEnd"/>
+          </w:p>
+        </w:tc>
+        <w:tc>
+          <w:tcPr>
+            <w:tcW w:w="0" w:type="auto"/>
+          </w:tcPr>
+          <w:p>
+            <w:pPr>
+              <w:rPr>
+                <w:sz w:val="22"/>
+                <w:szCs w:val="22"/>
+                <w:lang w:val="de-DE"/>
+              </w:rPr>
+            </w:pPr>
+            <w:r>
+              <w:rPr>
+                <w:sz w:val="22"/>
+                <w:szCs w:val="22"/>
+                <w:lang w:val="de-DE"/>
+              </w:rPr>
+              <w:t>Einbindung eines Kalenders zur Anzeige von Speisekarten.</w:t>
+            </w:r>
+          </w:p>
+        </w:tc>
+      </w:tr>
+      <w:tr>
+        <w:trPr>
+          <w:trHeight w:val="314"/>
+        </w:trPr>
+        <w:tc>
+          <w:tcPr>
+            <w:tcW w:w="0" w:type="auto"/>
+          </w:tcPr>
+          <w:p>
+            <w:pPr>
+              <w:rPr>
+                <w:sz w:val="22"/>
+                <w:szCs w:val="22"/>
+                <w:lang w:val="de-DE"/>
+              </w:rPr>
+            </w:pPr>
+          </w:p>
+        </w:tc>
+        <w:tc>
+          <w:tcPr>
+            <w:tcW w:w="0" w:type="auto"/>
+          </w:tcPr>
+          <w:p>
+            <w:pPr>
+              <w:rPr>
+                <w:rFonts w:cs="Segoe UI"/>
+                <w:color w:val="0D0D0D"/>
+                <w:sz w:val="22"/>
+                <w:szCs w:val="22"/>
+              </w:rPr>
+            </w:pPr>
+            <w:proofErr w:type="spellStart"/>
+            <w:r>
+              <w:rPr>
+                <w:rFonts w:cs="Segoe UI"/>
+                <w:color w:val="0D0D0D"/>
+                <w:sz w:val="22"/>
+                <w:szCs w:val="22"/>
+              </w:rPr>
+              <w:t>Filterfunktionen</w:t>
+            </w:r>
+            <w:proofErr w:type="spellEnd"/>
+            <w:r>
+              <w:rPr>
+                <w:rFonts w:cs="Segoe UI"/>
+                <w:color w:val="0D0D0D"/>
+                <w:sz w:val="22"/>
+                <w:szCs w:val="22"/>
+              </w:rPr>
+              <w:t xml:space="preserve"> für </w:t>
+            </w:r>
+            <w:proofErr w:type="spellStart"/>
+            <w:r>
+              <w:rPr>
+                <w:rFonts w:cs="Segoe UI"/>
+                <w:color w:val="0D0D0D"/>
+                <w:sz w:val="22"/>
+                <w:szCs w:val="22"/>
+              </w:rPr>
+              <w:t>spezielle</w:t>
+            </w:r>
+            <w:proofErr w:type="spellEnd"/>
+            <w:r>
+              <w:rPr>
+                <w:rFonts w:cs="Segoe UI"/>
+                <w:color w:val="0D0D0D"/>
+                <w:sz w:val="22"/>
+                <w:szCs w:val="22"/>
+              </w:rPr>
+              <w:t xml:space="preserve"> </w:t>
+            </w:r>
+            <w:proofErr w:type="spellStart"/>
+            <w:r>
+              <w:rPr>
+                <w:rFonts w:cs="Segoe UI"/>
+                <w:color w:val="0D0D0D"/>
+                <w:sz w:val="22"/>
+                <w:szCs w:val="22"/>
+              </w:rPr>
+              <w:t>Ernährungsbedürfnisse</w:t>
+            </w:r>
+            <w:proofErr w:type="spellEnd"/>
+          </w:p>
+        </w:tc>
+        <w:tc>
+          <w:tcPr>
+            <w:tcW w:w="0" w:type="auto"/>
+          </w:tcPr>
+          <w:p>
+            <w:pPr>
+              <w:rPr>
+                <w:sz w:val="22"/>
+                <w:szCs w:val="22"/>
+                <w:lang w:val="de-DE"/>
+              </w:rPr>
+            </w:pPr>
+            <w:r>
+              <w:rPr>
+                <w:sz w:val="22"/>
+                <w:szCs w:val="22"/>
+                <w:lang w:val="de-DE"/>
+              </w:rPr>
+              <w:t>Möglichkeit zur Filterung von Gerichten nach bestimmten Kategorien wie vegetarisch, vegan oder Allergien.</w:t>
+            </w:r>
+          </w:p>
+        </w:tc>
+      </w:tr>
+      <w:tr>
+        <w:trPr>
+          <w:trHeight w:val="310"/>
+        </w:trPr>
+        <w:tc>
+          <w:tcPr>
+            <w:tcW w:w="0" w:type="auto"/>
+          </w:tcPr>
+          <w:p>
+            <w:pPr>
+              <w:rPr>
+                <w:sz w:val="22"/>
+                <w:szCs w:val="22"/>
+                <w:lang w:val="de-DE"/>
+              </w:rPr>
+            </w:pPr>
+          </w:p>
+        </w:tc>
+        <w:tc>
+          <w:tcPr>
+            <w:tcW w:w="0" w:type="auto"/>
+          </w:tcPr>
+          <w:p>
+            <w:pPr>
+              <w:rPr>
+                <w:sz w:val="22"/>
+                <w:szCs w:val="22"/>
+                <w:lang w:val="de-DE"/>
+              </w:rPr>
+            </w:pPr>
+            <w:r>
+              <w:rPr>
+                <w:sz w:val="22"/>
+                <w:szCs w:val="22"/>
+                <w:lang w:val="de-DE"/>
+              </w:rPr>
+              <w:t>Rollenbasiertes Zugriffssystem</w:t>
+            </w:r>
+            <w:r>
+              <w:rPr>
+                <w:sz w:val="22"/>
+                <w:szCs w:val="22"/>
+                <w:lang w:val="de-DE"/>
+              </w:rPr>
+              <w:tab/>
+            </w:r>
+          </w:p>
+        </w:tc>
+        <w:tc>
+          <w:tcPr>
+            <w:tcW w:w="0" w:type="auto"/>
+          </w:tcPr>
+          <w:p>
+            <w:pPr>
+              <w:rPr>
+                <w:sz w:val="22"/>
+                <w:szCs w:val="22"/>
+                <w:lang w:val="de-DE"/>
+              </w:rPr>
+            </w:pPr>
+            <w:r>
+              <w:rPr>
+                <w:sz w:val="22"/>
+                <w:szCs w:val="22"/>
+                <w:lang w:val="de-DE"/>
+              </w:rPr>
+              <w:t>Implementierung eines Systems, das unterschiedliche Zugriffsrechte je nach Benutzerrolle gewährt (Mitarbeiter, Professoren, Studenten etc.).</w:t>
+            </w:r>
+          </w:p>
+        </w:tc>
+      </w:tr>
+      <w:tr>
+        <w:trPr>
+          <w:trHeight w:val="229"/>
+        </w:trPr>
+        <w:tc>
+          <w:tcPr>
+            <w:tcW w:w="0" w:type="auto"/>
+          </w:tcPr>
+          <w:p>
+            <w:pPr>
+              <w:rPr>
+                <w:sz w:val="22"/>
+                <w:szCs w:val="22"/>
+                <w:lang w:val="de-DE"/>
+              </w:rPr>
+            </w:pPr>
+          </w:p>
+        </w:tc>
+        <w:tc>
+          <w:tcPr>
+            <w:tcW w:w="0" w:type="auto"/>
+          </w:tcPr>
+          <w:p>
+            <w:pPr>
+              <w:rPr>
+                <w:rFonts w:cs="Segoe UI"/>
+                <w:color w:val="0D0D0D"/>
+                <w:sz w:val="22"/>
+                <w:szCs w:val="22"/>
+              </w:rPr>
+            </w:pPr>
+            <w:r>
+              <w:rPr>
+                <w:rFonts w:cs="Segoe UI"/>
+                <w:color w:val="0D0D0D"/>
+                <w:sz w:val="22"/>
+                <w:szCs w:val="22"/>
+              </w:rPr>
+              <w:t>QR-Code-</w:t>
+            </w:r>
+            <w:proofErr w:type="spellStart"/>
+            <w:r>
+              <w:rPr>
+                <w:rFonts w:cs="Segoe UI"/>
+                <w:color w:val="0D0D0D"/>
+                <w:sz w:val="22"/>
+                <w:szCs w:val="22"/>
+              </w:rPr>
+              <w:t>Funktionalität</w:t>
+            </w:r>
+            <w:proofErr w:type="spellEnd"/>
+            <w:r>
+              <w:rPr>
+                <w:rFonts w:cs="Segoe UI"/>
+                <w:color w:val="0D0D0D"/>
+                <w:sz w:val="22"/>
+                <w:szCs w:val="22"/>
+              </w:rPr>
+              <w:t xml:space="preserve"> für </w:t>
+            </w:r>
+            <w:proofErr w:type="spellStart"/>
+            <w:r>
+              <w:rPr>
+                <w:rFonts w:cs="Segoe UI"/>
+                <w:color w:val="0D0D0D"/>
+                <w:sz w:val="22"/>
+                <w:szCs w:val="22"/>
+              </w:rPr>
+              <w:t>Buchung</w:t>
+            </w:r>
+            <w:proofErr w:type="spellEnd"/>
+            <w:r>
+              <w:rPr>
+                <w:rFonts w:cs="Segoe UI"/>
+                <w:color w:val="0D0D0D"/>
+                <w:sz w:val="22"/>
+                <w:szCs w:val="22"/>
+              </w:rPr>
+              <w:t xml:space="preserve"> und </w:t>
+            </w:r>
+            <w:proofErr w:type="spellStart"/>
+            <w:r>
+              <w:rPr>
+                <w:rFonts w:cs="Segoe UI"/>
+                <w:color w:val="0D0D0D"/>
+                <w:sz w:val="22"/>
+                <w:szCs w:val="22"/>
+              </w:rPr>
+              <w:t>Abholung</w:t>
+            </w:r>
+            <w:proofErr w:type="spellEnd"/>
+          </w:p>
+        </w:tc>
+        <w:tc>
+          <w:tcPr>
+            <w:tcW w:w="0" w:type="auto"/>
+          </w:tcPr>
+          <w:p>
+            <w:pPr>
+              <w:rPr>
+                <w:sz w:val="22"/>
+                <w:szCs w:val="22"/>
+                <w:lang w:val="de-DE"/>
+              </w:rPr>
+            </w:pPr>
+            <w:r>
+              <w:rPr>
+                <w:sz w:val="22"/>
+                <w:szCs w:val="22"/>
+                <w:lang w:val="de-DE"/>
+              </w:rPr>
+              <w:t xml:space="preserve">OPTIONAL: </w:t>
+            </w:r>
+            <w:r>
+              <w:rPr>
+                <w:sz w:val="22"/>
+                <w:szCs w:val="22"/>
+                <w:lang w:val="de-DE"/>
+              </w:rPr>
+              <w:t>Bereitstellung von QR-Codes, um Gerichte zu buchen oder abzuholen.</w:t>
+            </w:r>
+          </w:p>
+        </w:tc>
+      </w:tr>
+      <w:tr>
+        <w:trPr>
+          <w:trHeight w:val="229"/>
+        </w:trPr>
+        <w:tc>
+          <w:tcPr>
+            <w:tcW w:w="0" w:type="auto"/>
+          </w:tcPr>
+          <w:p>
+            <w:pPr>
+              <w:rPr>
+                <w:sz w:val="22"/>
+                <w:szCs w:val="22"/>
+                <w:lang w:val="de-DE"/>
+              </w:rPr>
+            </w:pPr>
+          </w:p>
+        </w:tc>
+        <w:tc>
+          <w:tcPr>
+            <w:tcW w:w="0" w:type="auto"/>
+          </w:tcPr>
+          <w:p>
+            <w:pPr>
+              <w:rPr>
+                <w:rFonts w:cs="Segoe UI"/>
+                <w:color w:val="0D0D0D"/>
+                <w:sz w:val="22"/>
+                <w:szCs w:val="22"/>
+              </w:rPr>
+            </w:pPr>
+            <w:proofErr w:type="spellStart"/>
+            <w:r>
+              <w:rPr>
+                <w:rFonts w:cs="Segoe UI"/>
+                <w:color w:val="0D0D0D"/>
+                <w:sz w:val="22"/>
+                <w:szCs w:val="22"/>
+              </w:rPr>
+              <w:t>Monatliche</w:t>
+            </w:r>
+            <w:proofErr w:type="spellEnd"/>
+            <w:r>
+              <w:rPr>
+                <w:rFonts w:cs="Segoe UI"/>
+                <w:color w:val="0D0D0D"/>
+                <w:sz w:val="22"/>
+                <w:szCs w:val="22"/>
+              </w:rPr>
+              <w:t xml:space="preserve"> </w:t>
+            </w:r>
+            <w:proofErr w:type="spellStart"/>
+            <w:r>
+              <w:rPr>
+                <w:rFonts w:cs="Segoe UI"/>
+                <w:color w:val="0D0D0D"/>
+                <w:sz w:val="22"/>
+                <w:szCs w:val="22"/>
+              </w:rPr>
+              <w:t>oder</w:t>
+            </w:r>
+            <w:proofErr w:type="spellEnd"/>
+            <w:r>
+              <w:rPr>
+                <w:rFonts w:cs="Segoe UI"/>
+                <w:color w:val="0D0D0D"/>
+                <w:sz w:val="22"/>
+                <w:szCs w:val="22"/>
+              </w:rPr>
+              <w:t xml:space="preserve"> </w:t>
+            </w:r>
+            <w:proofErr w:type="spellStart"/>
+            <w:r>
+              <w:rPr>
+                <w:rFonts w:cs="Segoe UI"/>
+                <w:color w:val="0D0D0D"/>
+                <w:sz w:val="22"/>
+                <w:szCs w:val="22"/>
+              </w:rPr>
+              <w:t>Wöchentliche</w:t>
+            </w:r>
+            <w:proofErr w:type="spellEnd"/>
+            <w:r>
+              <w:rPr>
+                <w:rFonts w:cs="Segoe UI"/>
+                <w:color w:val="0D0D0D"/>
+                <w:sz w:val="22"/>
+                <w:szCs w:val="22"/>
+              </w:rPr>
+              <w:t xml:space="preserve"> </w:t>
+            </w:r>
+            <w:proofErr w:type="spellStart"/>
+            <w:r>
+              <w:rPr>
+                <w:rFonts w:cs="Segoe UI"/>
+                <w:color w:val="0D0D0D"/>
+                <w:sz w:val="22"/>
+                <w:szCs w:val="22"/>
+              </w:rPr>
+              <w:t>Übersichten</w:t>
+            </w:r>
+            <w:proofErr w:type="spellEnd"/>
+            <w:r>
+              <w:rPr>
+                <w:rFonts w:cs="Segoe UI"/>
+                <w:color w:val="0D0D0D"/>
+                <w:sz w:val="22"/>
+                <w:szCs w:val="22"/>
+              </w:rPr>
+              <w:t xml:space="preserve"> für </w:t>
+            </w:r>
+            <w:proofErr w:type="spellStart"/>
+            <w:r>
+              <w:rPr>
+                <w:rFonts w:cs="Segoe UI"/>
+                <w:color w:val="0D0D0D"/>
+                <w:sz w:val="22"/>
+                <w:szCs w:val="22"/>
+              </w:rPr>
+              <w:t>Nutzer</w:t>
+            </w:r>
+            <w:proofErr w:type="spellEnd"/>
+          </w:p>
+        </w:tc>
+        <w:tc>
+          <w:tcPr>
+            <w:tcW w:w="0" w:type="auto"/>
+          </w:tcPr>
+          <w:p>
+            <w:pPr>
+              <w:rPr>
+                <w:sz w:val="22"/>
+                <w:szCs w:val="22"/>
+                <w:lang w:val="de-DE"/>
+              </w:rPr>
+            </w:pPr>
+            <w:r>
+              <w:rPr>
+                <w:sz w:val="22"/>
+                <w:szCs w:val="22"/>
+                <w:lang w:val="de-DE"/>
+              </w:rPr>
+              <w:t xml:space="preserve">Anzeige von Übersichten über die </w:t>
+            </w:r>
+            <w:r>
+              <w:rPr>
+                <w:sz w:val="22"/>
+                <w:szCs w:val="22"/>
+                <w:lang w:val="de-DE"/>
+              </w:rPr>
+              <w:t>eigenen Bestellungen</w:t>
+            </w:r>
+            <w:r>
+              <w:rPr>
+                <w:sz w:val="22"/>
+                <w:szCs w:val="22"/>
+                <w:lang w:val="de-DE"/>
+              </w:rPr>
+              <w:t xml:space="preserve"> auf monatlicher oder wöchentlicher Basis für die Nutzer.</w:t>
+            </w:r>
+          </w:p>
+        </w:tc>
+      </w:tr>
+      <w:tr>
+        <w:trPr>
+          <w:trHeight w:val="229"/>
+        </w:trPr>
+        <w:tc>
+          <w:tcPr>
+            <w:tcW w:w="0" w:type="auto"/>
+          </w:tcPr>
+          <w:p>
+            <w:pPr>
+              <w:rPr>
+                <w:sz w:val="22"/>
+                <w:szCs w:val="22"/>
+                <w:lang w:val="de-DE"/>
+              </w:rPr>
+            </w:pPr>
+          </w:p>
+        </w:tc>
+        <w:tc>
+          <w:tcPr>
+            <w:tcW w:w="0" w:type="auto"/>
+          </w:tcPr>
+          <w:p>
+            <w:pPr>
+              <w:rPr>
+                <w:rFonts w:cs="Segoe UI"/>
+                <w:color w:val="0D0D0D"/>
+                <w:sz w:val="22"/>
+                <w:szCs w:val="22"/>
+              </w:rPr>
+            </w:pPr>
+            <w:proofErr w:type="spellStart"/>
+            <w:r>
+              <w:rPr>
+                <w:rFonts w:cs="Segoe UI"/>
+                <w:color w:val="0D0D0D"/>
+                <w:sz w:val="22"/>
+                <w:szCs w:val="22"/>
+              </w:rPr>
+              <w:t>Übersicht</w:t>
+            </w:r>
+            <w:proofErr w:type="spellEnd"/>
+            <w:r>
+              <w:rPr>
+                <w:rFonts w:cs="Segoe UI"/>
+                <w:color w:val="0D0D0D"/>
+                <w:sz w:val="22"/>
+                <w:szCs w:val="22"/>
+              </w:rPr>
+              <w:t xml:space="preserve"> über alle </w:t>
+            </w:r>
+            <w:proofErr w:type="spellStart"/>
+            <w:r>
+              <w:rPr>
+                <w:rFonts w:cs="Segoe UI"/>
+                <w:color w:val="0D0D0D"/>
+                <w:sz w:val="22"/>
+                <w:szCs w:val="22"/>
+              </w:rPr>
+              <w:t>Bestellungen</w:t>
+            </w:r>
+            <w:proofErr w:type="spellEnd"/>
+            <w:r>
+              <w:rPr>
+                <w:rFonts w:cs="Segoe UI"/>
+                <w:color w:val="0D0D0D"/>
+                <w:sz w:val="22"/>
+                <w:szCs w:val="22"/>
+              </w:rPr>
+              <w:t xml:space="preserve"> für Mitarbeiter</w:t>
+            </w:r>
+          </w:p>
+        </w:tc>
+        <w:tc>
+          <w:tcPr>
+            <w:tcW w:w="0" w:type="auto"/>
+          </w:tcPr>
+          <w:p>
+            <w:pPr>
+              <w:rPr>
+                <w:sz w:val="22"/>
+                <w:szCs w:val="22"/>
+                <w:lang w:val="de-DE"/>
+              </w:rPr>
+            </w:pPr>
+            <w:r>
+              <w:rPr>
+                <w:sz w:val="22"/>
+                <w:szCs w:val="22"/>
+                <w:lang w:val="de-DE"/>
+              </w:rPr>
+              <w:t>Bereitstellung einer zentralen Übersicht für Mitarbeiter, um alle Bestellungen einzusehen.</w:t>
+            </w:r>
+          </w:p>
+        </w:tc>
+      </w:tr>
+      <w:tr>
+        <w:trPr>
+          <w:trHeight w:val="229"/>
+        </w:trPr>
+        <w:tc>
+          <w:tcPr>
+            <w:tcW w:w="0" w:type="auto"/>
+          </w:tcPr>
+          <w:p>
+            <w:pPr>
+              <w:rPr>
+                <w:sz w:val="22"/>
+                <w:szCs w:val="22"/>
+                <w:lang w:val="de-DE"/>
+              </w:rPr>
+            </w:pPr>
+          </w:p>
+        </w:tc>
+        <w:tc>
+          <w:tcPr>
+            <w:tcW w:w="0" w:type="auto"/>
+          </w:tcPr>
+          <w:p>
+            <w:pPr>
+              <w:rPr>
+                <w:rFonts w:cs="Segoe UI"/>
+                <w:color w:val="0D0D0D"/>
+                <w:sz w:val="22"/>
+                <w:szCs w:val="22"/>
+              </w:rPr>
+            </w:pPr>
+            <w:proofErr w:type="spellStart"/>
+            <w:r>
+              <w:rPr>
+                <w:rFonts w:cs="Segoe UI"/>
+                <w:color w:val="0D0D0D"/>
+                <w:sz w:val="22"/>
+                <w:szCs w:val="22"/>
+                <w:shd w:val="clear" w:color="auto" w:fill="FFFFFF"/>
+              </w:rPr>
+              <w:t>Menüvorschläge</w:t>
+            </w:r>
+            <w:proofErr w:type="spellEnd"/>
+          </w:p>
+        </w:tc>
+        <w:tc>
+          <w:tcPr>
+            <w:tcW w:w="0" w:type="auto"/>
+          </w:tcPr>
+          <w:p>
+            <w:pPr>
+              <w:rPr>
+                <w:sz w:val="22"/>
+                <w:szCs w:val="22"/>
+                <w:lang w:val="de-DE"/>
+              </w:rPr>
+            </w:pPr>
+            <w:proofErr w:type="spellStart"/>
+            <w:r>
+              <w:rPr>
+                <w:rFonts w:cs="Segoe UI"/>
+                <w:color w:val="0D0D0D"/>
+                <w:sz w:val="22"/>
+                <w:szCs w:val="22"/>
+                <w:shd w:val="clear" w:color="auto" w:fill="FFFFFF"/>
+              </w:rPr>
+              <w:t>Angebot</w:t>
+            </w:r>
+            <w:proofErr w:type="spellEnd"/>
+            <w:r>
+              <w:rPr>
+                <w:rFonts w:cs="Segoe UI"/>
+                <w:color w:val="0D0D0D"/>
+                <w:sz w:val="22"/>
+                <w:szCs w:val="22"/>
+                <w:shd w:val="clear" w:color="auto" w:fill="FFFFFF"/>
+              </w:rPr>
+              <w:t xml:space="preserve"> von </w:t>
+            </w:r>
+            <w:proofErr w:type="spellStart"/>
+            <w:r>
+              <w:rPr>
+                <w:rFonts w:cs="Segoe UI"/>
+                <w:color w:val="0D0D0D"/>
+                <w:sz w:val="22"/>
+                <w:szCs w:val="22"/>
+                <w:shd w:val="clear" w:color="auto" w:fill="FFFFFF"/>
+              </w:rPr>
+              <w:t>Menüvorschlägen</w:t>
+            </w:r>
+            <w:proofErr w:type="spellEnd"/>
+            <w:r>
+              <w:rPr>
+                <w:rFonts w:cs="Segoe UI"/>
+                <w:color w:val="0D0D0D"/>
+                <w:sz w:val="22"/>
+                <w:szCs w:val="22"/>
+                <w:shd w:val="clear" w:color="auto" w:fill="FFFFFF"/>
+              </w:rPr>
+              <w:t xml:space="preserve"> </w:t>
+            </w:r>
+            <w:proofErr w:type="spellStart"/>
+            <w:r>
+              <w:rPr>
+                <w:rFonts w:cs="Segoe UI"/>
+                <w:color w:val="0D0D0D"/>
+                <w:sz w:val="22"/>
+                <w:szCs w:val="22"/>
+                <w:shd w:val="clear" w:color="auto" w:fill="FFFFFF"/>
+              </w:rPr>
+              <w:t>basierend</w:t>
+            </w:r>
+            <w:proofErr w:type="spellEnd"/>
+            <w:r>
+              <w:rPr>
+                <w:rFonts w:cs="Segoe UI"/>
+                <w:color w:val="0D0D0D"/>
+                <w:sz w:val="22"/>
+                <w:szCs w:val="22"/>
+                <w:shd w:val="clear" w:color="auto" w:fill="FFFFFF"/>
+              </w:rPr>
+              <w:t xml:space="preserve"> auf den </w:t>
+            </w:r>
+            <w:proofErr w:type="spellStart"/>
+            <w:r>
+              <w:rPr>
+                <w:rFonts w:cs="Segoe UI"/>
+                <w:color w:val="0D0D0D"/>
+                <w:sz w:val="22"/>
+                <w:szCs w:val="22"/>
+                <w:shd w:val="clear" w:color="auto" w:fill="FFFFFF"/>
+              </w:rPr>
+              <w:t>Präferenzen</w:t>
+            </w:r>
+            <w:proofErr w:type="spellEnd"/>
+            <w:r>
+              <w:rPr>
+                <w:rFonts w:cs="Segoe UI"/>
+                <w:color w:val="0D0D0D"/>
+                <w:sz w:val="22"/>
+                <w:szCs w:val="22"/>
+                <w:shd w:val="clear" w:color="auto" w:fill="FFFFFF"/>
+              </w:rPr>
+              <w:t xml:space="preserve"> und dem Feedback der Benutzer.</w:t>
+            </w:r>
+          </w:p>
+        </w:tc>
+      </w:tr>
+      <w:tr>
+        <w:trPr>
+          <w:trHeight w:val="229"/>
+        </w:trPr>
+        <w:tc>
+          <w:tcPr>
+            <w:tcW w:w="0" w:type="auto"/>
+          </w:tcPr>
+          <w:p>
+            <w:pPr>
+              <w:rPr>
+                <w:sz w:val="22"/>
+                <w:szCs w:val="22"/>
+                <w:lang w:val="de-DE"/>
+              </w:rPr>
+            </w:pPr>
+          </w:p>
+        </w:tc>
+        <w:tc>
+          <w:tcPr>
+            <w:tcW w:w="0" w:type="auto"/>
+          </w:tcPr>
+          <w:p>
+            <w:pPr>
+              <w:rPr>
+                <w:rFonts w:cs="Segoe UI"/>
+                <w:color w:val="0D0D0D"/>
+                <w:sz w:val="22"/>
+                <w:szCs w:val="22"/>
+              </w:rPr>
+            </w:pPr>
+            <w:proofErr w:type="spellStart"/>
+            <w:r>
+              <w:rPr>
+                <w:rFonts w:cs="Segoe UI"/>
+                <w:color w:val="0D0D0D"/>
+                <w:sz w:val="22"/>
+                <w:szCs w:val="22"/>
+                <w:shd w:val="clear" w:color="auto" w:fill="FFFFFF"/>
+              </w:rPr>
+              <w:t>Benachrichtigungen</w:t>
+            </w:r>
+            <w:proofErr w:type="spellEnd"/>
+            <w:r>
+              <w:rPr>
+                <w:rFonts w:cs="Segoe UI"/>
+                <w:color w:val="0D0D0D"/>
+                <w:sz w:val="22"/>
+                <w:szCs w:val="22"/>
+                <w:shd w:val="clear" w:color="auto" w:fill="FFFFFF"/>
+              </w:rPr>
+              <w:t xml:space="preserve"> </w:t>
+            </w:r>
+            <w:proofErr w:type="spellStart"/>
+            <w:r>
+              <w:rPr>
+                <w:rFonts w:cs="Segoe UI"/>
+                <w:color w:val="0D0D0D"/>
+                <w:sz w:val="22"/>
+                <w:szCs w:val="22"/>
+                <w:shd w:val="clear" w:color="auto" w:fill="FFFFFF"/>
+              </w:rPr>
+              <w:t>bei</w:t>
+            </w:r>
+            <w:proofErr w:type="spellEnd"/>
+            <w:r>
+              <w:rPr>
+                <w:rFonts w:cs="Segoe UI"/>
+                <w:color w:val="0D0D0D"/>
+                <w:sz w:val="22"/>
+                <w:szCs w:val="22"/>
+                <w:shd w:val="clear" w:color="auto" w:fill="FFFFFF"/>
+              </w:rPr>
+              <w:t xml:space="preserve"> </w:t>
+            </w:r>
+            <w:proofErr w:type="spellStart"/>
+            <w:r>
+              <w:rPr>
+                <w:rFonts w:cs="Segoe UI"/>
+                <w:color w:val="0D0D0D"/>
+                <w:sz w:val="22"/>
+                <w:szCs w:val="22"/>
+                <w:shd w:val="clear" w:color="auto" w:fill="FFFFFF"/>
+              </w:rPr>
+              <w:t>neuen</w:t>
+            </w:r>
+            <w:proofErr w:type="spellEnd"/>
+            <w:r>
+              <w:rPr>
+                <w:rFonts w:cs="Segoe UI"/>
+                <w:color w:val="0D0D0D"/>
+                <w:sz w:val="22"/>
+                <w:szCs w:val="22"/>
+                <w:shd w:val="clear" w:color="auto" w:fill="FFFFFF"/>
+              </w:rPr>
+              <w:t xml:space="preserve"> </w:t>
+            </w:r>
+            <w:proofErr w:type="spellStart"/>
+            <w:r>
+              <w:rPr>
+                <w:rFonts w:cs="Segoe UI"/>
+                <w:color w:val="0D0D0D"/>
+                <w:sz w:val="22"/>
+                <w:szCs w:val="22"/>
+                <w:shd w:val="clear" w:color="auto" w:fill="FFFFFF"/>
+              </w:rPr>
+              <w:t>Menüplänen</w:t>
+            </w:r>
+            <w:proofErr w:type="spellEnd"/>
+          </w:p>
+        </w:tc>
+        <w:tc>
+          <w:tcPr>
+            <w:tcW w:w="0" w:type="auto"/>
+          </w:tcPr>
+          <w:p>
+            <w:pPr>
+              <w:rPr>
+                <w:sz w:val="22"/>
+                <w:szCs w:val="22"/>
+                <w:lang w:val="de-DE"/>
+              </w:rPr>
+            </w:pPr>
+            <w:proofErr w:type="spellStart"/>
+            <w:r>
+              <w:rPr>
+                <w:rFonts w:cs="Segoe UI"/>
+                <w:color w:val="0D0D0D"/>
+                <w:sz w:val="22"/>
+                <w:szCs w:val="22"/>
+                <w:shd w:val="clear" w:color="auto" w:fill="FFFFFF"/>
+              </w:rPr>
+              <w:t>Benachrichtigungen</w:t>
+            </w:r>
+            <w:proofErr w:type="spellEnd"/>
+            <w:r>
+              <w:rPr>
+                <w:rFonts w:cs="Segoe UI"/>
+                <w:color w:val="0D0D0D"/>
+                <w:sz w:val="22"/>
+                <w:szCs w:val="22"/>
+                <w:shd w:val="clear" w:color="auto" w:fill="FFFFFF"/>
+              </w:rPr>
+              <w:t xml:space="preserve"> für Benutzer </w:t>
+            </w:r>
+            <w:proofErr w:type="spellStart"/>
+            <w:r>
+              <w:rPr>
+                <w:rFonts w:cs="Segoe UI"/>
+                <w:color w:val="0D0D0D"/>
+                <w:sz w:val="22"/>
+                <w:szCs w:val="22"/>
+                <w:shd w:val="clear" w:color="auto" w:fill="FFFFFF"/>
+              </w:rPr>
+              <w:t>über</w:t>
+            </w:r>
+            <w:proofErr w:type="spellEnd"/>
+            <w:r>
+              <w:rPr>
+                <w:rFonts w:cs="Segoe UI"/>
+                <w:color w:val="0D0D0D"/>
+                <w:sz w:val="22"/>
+                <w:szCs w:val="22"/>
+                <w:shd w:val="clear" w:color="auto" w:fill="FFFFFF"/>
+              </w:rPr>
+              <w:t xml:space="preserve"> </w:t>
+            </w:r>
+            <w:proofErr w:type="spellStart"/>
+            <w:r>
+              <w:rPr>
+                <w:rFonts w:cs="Segoe UI"/>
+                <w:color w:val="0D0D0D"/>
+                <w:sz w:val="22"/>
+                <w:szCs w:val="22"/>
+                <w:shd w:val="clear" w:color="auto" w:fill="FFFFFF"/>
+              </w:rPr>
+              <w:t>neue</w:t>
+            </w:r>
+            <w:proofErr w:type="spellEnd"/>
+            <w:r>
+              <w:rPr>
+                <w:rFonts w:cs="Segoe UI"/>
+                <w:color w:val="0D0D0D"/>
+                <w:sz w:val="22"/>
+                <w:szCs w:val="22"/>
+                <w:shd w:val="clear" w:color="auto" w:fill="FFFFFF"/>
+              </w:rPr>
+              <w:t xml:space="preserve"> </w:t>
+            </w:r>
+            <w:proofErr w:type="spellStart"/>
+            <w:r>
+              <w:rPr>
+                <w:rFonts w:cs="Segoe UI"/>
+                <w:color w:val="0D0D0D"/>
+                <w:sz w:val="22"/>
+                <w:szCs w:val="22"/>
+                <w:shd w:val="clear" w:color="auto" w:fill="FFFFFF"/>
+              </w:rPr>
+              <w:t>oder</w:t>
+            </w:r>
+            <w:proofErr w:type="spellEnd"/>
+            <w:r>
+              <w:rPr>
+                <w:rFonts w:cs="Segoe UI"/>
+                <w:color w:val="0D0D0D"/>
+                <w:sz w:val="22"/>
+                <w:szCs w:val="22"/>
+                <w:shd w:val="clear" w:color="auto" w:fill="FFFFFF"/>
+              </w:rPr>
+              <w:t xml:space="preserve"> </w:t>
+            </w:r>
+            <w:proofErr w:type="spellStart"/>
+            <w:r>
+              <w:rPr>
+                <w:rFonts w:cs="Segoe UI"/>
+                <w:color w:val="0D0D0D"/>
+                <w:sz w:val="22"/>
+                <w:szCs w:val="22"/>
+                <w:shd w:val="clear" w:color="auto" w:fill="FFFFFF"/>
+              </w:rPr>
+              <w:t>aktualisierte</w:t>
+            </w:r>
+            <w:proofErr w:type="spellEnd"/>
+            <w:r>
+              <w:rPr>
+                <w:rFonts w:cs="Segoe UI"/>
+                <w:color w:val="0D0D0D"/>
+                <w:sz w:val="22"/>
+                <w:szCs w:val="22"/>
+                <w:shd w:val="clear" w:color="auto" w:fill="FFFFFF"/>
+              </w:rPr>
+              <w:t xml:space="preserve"> </w:t>
+            </w:r>
+            <w:proofErr w:type="spellStart"/>
+            <w:r>
+              <w:rPr>
+                <w:rFonts w:cs="Segoe UI"/>
+                <w:color w:val="0D0D0D"/>
+                <w:sz w:val="22"/>
+                <w:szCs w:val="22"/>
+                <w:shd w:val="clear" w:color="auto" w:fill="FFFFFF"/>
+              </w:rPr>
+              <w:t>Speisepläne</w:t>
+            </w:r>
+            <w:proofErr w:type="spellEnd"/>
+            <w:r>
+              <w:rPr>
+                <w:rFonts w:cs="Segoe UI"/>
+                <w:color w:val="0D0D0D"/>
+                <w:sz w:val="22"/>
+                <w:szCs w:val="22"/>
+                <w:shd w:val="clear" w:color="auto" w:fill="FFFFFF"/>
+              </w:rPr>
+              <w:t>.</w:t>
+            </w:r>
+          </w:p>
+        </w:tc>
+      </w:tr>
+    </w:tbl>
     <w:p>
       <w:pPr>
         <w:pStyle w:val="Textkrper"/>
@@ -633,291 +1609,1919 @@
         <w:t>:</w:t>
       </w:r>
     </w:p>
-    <w:p>
-      <w:pPr>
-        <w:pStyle w:val="Textkrper"/>
-        <w:numPr>
-          <w:ilvl w:val="0"/>
-          <w:numId w:val="4"/>
-        </w:numPr>
-        <w:rPr>
-          <w:lang w:val="de-DE"/>
-        </w:rPr>
-      </w:pPr>
-      <w:r>
-        <w:rPr>
-          <w:lang w:val="de-DE"/>
-        </w:rPr>
-        <w:t>Sprache wählbar</w:t>
-      </w:r>
-    </w:p>
-    <w:p>
-      <w:pPr>
-        <w:pStyle w:val="Textkrper"/>
-        <w:numPr>
-          <w:ilvl w:val="0"/>
-          <w:numId w:val="4"/>
-        </w:numPr>
-        <w:rPr>
-          <w:lang w:val="de-DE"/>
-        </w:rPr>
-      </w:pPr>
-      <w:r>
-        <w:rPr>
-          <w:lang w:val="de-DE"/>
-        </w:rPr>
-        <w:t>voll responsiv</w:t>
-      </w:r>
-    </w:p>
-    <w:p>
-      <w:pPr>
-        <w:pStyle w:val="Textkrper"/>
-        <w:numPr>
-          <w:ilvl w:val="0"/>
-          <w:numId w:val="4"/>
-        </w:numPr>
-        <w:rPr>
-          <w:lang w:val="de-DE"/>
-        </w:rPr>
-      </w:pPr>
-      <w:r>
-        <w:rPr>
-          <w:lang w:val="de-DE"/>
-        </w:rPr>
-        <w:t>hohe Kontraste / mögliche Farbwahl</w:t>
-      </w:r>
-    </w:p>
-    <w:p>
-      <w:pPr>
-        <w:pStyle w:val="Textkrper"/>
-        <w:numPr>
-          <w:ilvl w:val="0"/>
-          <w:numId w:val="4"/>
-        </w:numPr>
-        <w:rPr>
-          <w:lang w:val="de-DE"/>
-        </w:rPr>
-      </w:pPr>
-      <w:r>
-        <w:rPr>
-          <w:lang w:val="de-DE"/>
-        </w:rPr>
-        <w:t>Mobile First umgesetzt</w:t>
-      </w:r>
-    </w:p>
-    <w:p>
-      <w:pPr>
-        <w:pStyle w:val="Textkrper"/>
-        <w:numPr>
-          <w:ilvl w:val="0"/>
-          <w:numId w:val="4"/>
-        </w:numPr>
-        <w:rPr>
-          <w:lang w:val="de-DE"/>
-        </w:rPr>
-      </w:pPr>
-      <w:r>
-        <w:rPr>
-          <w:lang w:val="de-DE"/>
-        </w:rPr>
-        <w:t>Open Source: muss kostenlos sein und frei nutzbar (Lizenz)</w:t>
-      </w:r>
-    </w:p>
-    <w:p>
-      <w:pPr>
-        <w:pStyle w:val="Textkrper"/>
-        <w:numPr>
-          <w:ilvl w:val="0"/>
-          <w:numId w:val="4"/>
-        </w:numPr>
-        <w:rPr>
-          <w:lang w:val="de-DE"/>
-        </w:rPr>
-      </w:pPr>
-      <w:r>
-        <w:rPr>
-          <w:lang w:val="de-DE"/>
-        </w:rPr>
-        <w:t>Kompatibilität: muss mit Datenbank und Frontend kompatibel sein</w:t>
-      </w:r>
-    </w:p>
-    <w:p>
-      <w:pPr>
-        <w:pStyle w:val="Textkrper"/>
-        <w:numPr>
-          <w:ilvl w:val="0"/>
-          <w:numId w:val="4"/>
-        </w:numPr>
-        <w:rPr>
-          <w:lang w:val="de-DE"/>
-        </w:rPr>
-      </w:pPr>
-      <w:r>
-        <w:rPr>
-          <w:lang w:val="de-DE"/>
-        </w:rPr>
-        <w:t>Betreibbar in einem Container</w:t>
-      </w:r>
-    </w:p>
-    <w:p>
-      <w:pPr>
-        <w:pStyle w:val="Textkrper"/>
-        <w:numPr>
-          <w:ilvl w:val="0"/>
-          <w:numId w:val="4"/>
-        </w:numPr>
-        <w:rPr>
-          <w:lang w:val="de-DE"/>
-        </w:rPr>
-      </w:pPr>
-      <w:r>
-        <w:rPr>
-          <w:lang w:val="de-DE"/>
-        </w:rPr>
-        <w:t>Sicherheit: Das Backend sollte sicherstellen, dass alle eingehenden Anfragen validiert und authentifiziert werden.</w:t>
-      </w:r>
-    </w:p>
-    <w:p>
-      <w:pPr>
-        <w:pStyle w:val="Textkrper"/>
-        <w:numPr>
-          <w:ilvl w:val="0"/>
-          <w:numId w:val="4"/>
-        </w:numPr>
-        <w:rPr>
-          <w:lang w:val="de-DE"/>
-        </w:rPr>
-      </w:pPr>
-      <w:r>
-        <w:rPr>
-          <w:lang w:val="de-DE"/>
-        </w:rPr>
-        <w:t>Zuverlässigkeit: Das Backend sollte robust sein und angemessene Mechanismen zur Fehlerbehandlung und Protokollierung haben, um Ausfälle zu minimieren</w:t>
-      </w:r>
-    </w:p>
-    <w:p>
-      <w:pPr>
-        <w:pStyle w:val="Textkrper"/>
-        <w:numPr>
-          <w:ilvl w:val="0"/>
-          <w:numId w:val="4"/>
-        </w:numPr>
-        <w:rPr>
-          <w:lang w:val="de-DE"/>
-        </w:rPr>
-      </w:pPr>
-      <w:r>
-        <w:rPr>
-          <w:lang w:val="de-DE"/>
-        </w:rPr>
-        <w:t xml:space="preserve">Wartbarkeit: Der Code des </w:t>
-      </w:r>
-      <w:proofErr w:type="spellStart"/>
-      <w:r>
-        <w:rPr>
-          <w:lang w:val="de-DE"/>
-        </w:rPr>
-        <w:t>Backends</w:t>
-      </w:r>
-      <w:proofErr w:type="spellEnd"/>
-      <w:r>
-        <w:rPr>
-          <w:lang w:val="de-DE"/>
-        </w:rPr>
-        <w:t xml:space="preserve"> sollte gut dokumentiert sein</w:t>
-      </w:r>
-    </w:p>
-    <w:p>
-      <w:pPr>
-        <w:pStyle w:val="Textkrper"/>
-        <w:numPr>
-          <w:ilvl w:val="0"/>
-          <w:numId w:val="4"/>
-        </w:numPr>
-        <w:rPr>
-          <w:lang w:val="de-DE"/>
-        </w:rPr>
-      </w:pPr>
-      <w:r>
-        <w:rPr>
-          <w:lang w:val="de-DE"/>
-        </w:rPr>
-        <w:t xml:space="preserve">Qualität: Best Practices sollen verwendetet werden, damit die </w:t>
-      </w:r>
-      <w:proofErr w:type="spellStart"/>
-      <w:r>
-        <w:rPr>
-          <w:lang w:val="de-DE"/>
-        </w:rPr>
-        <w:t>codequalität</w:t>
-      </w:r>
-      <w:proofErr w:type="spellEnd"/>
-      <w:r>
-        <w:rPr>
-          <w:lang w:val="de-DE"/>
-        </w:rPr>
-        <w:t xml:space="preserve"> </w:t>
-      </w:r>
-      <w:proofErr w:type="gramStart"/>
-      <w:r>
-        <w:rPr>
-          <w:lang w:val="de-DE"/>
-        </w:rPr>
-        <w:t>sicher gestellt</w:t>
-      </w:r>
-      <w:proofErr w:type="gramEnd"/>
-      <w:r>
-        <w:rPr>
-          <w:lang w:val="de-DE"/>
-        </w:rPr>
-        <w:t xml:space="preserve"> werden kann</w:t>
-      </w:r>
-    </w:p>
-    <w:p>
-      <w:pPr>
-        <w:pStyle w:val="Textkrper"/>
-        <w:numPr>
-          <w:ilvl w:val="0"/>
-          <w:numId w:val="4"/>
-        </w:numPr>
-        <w:rPr>
-          <w:lang w:val="de-DE"/>
-        </w:rPr>
-      </w:pPr>
-      <w:r>
-        <w:rPr>
-          <w:lang w:val="de-DE"/>
-        </w:rPr>
-        <w:t xml:space="preserve">Gute Performance, es sollten mehrere Hunderte Lese- und Schreibvorgänge in wenigen Sekunden verarbeitet werden können. </w:t>
-      </w:r>
-    </w:p>
-    <w:p>
-      <w:pPr>
-        <w:pStyle w:val="Textkrper"/>
-        <w:numPr>
-          <w:ilvl w:val="0"/>
-          <w:numId w:val="4"/>
-        </w:numPr>
-        <w:rPr>
-          <w:lang w:val="de-DE"/>
-        </w:rPr>
-      </w:pPr>
-      <w:r>
-        <w:rPr>
-          <w:lang w:val="de-DE"/>
-        </w:rPr>
-        <w:t>Datensicherheit: Datenbank sollte selbst auf eigenen Servern betrieben werden können</w:t>
-      </w:r>
-    </w:p>
-    <w:p>
-      <w:pPr>
-        <w:pStyle w:val="Textkrper"/>
-        <w:ind w:left="720"/>
-        <w:rPr>
-          <w:lang w:val="de-DE"/>
-        </w:rPr>
-      </w:pPr>
-    </w:p>
+    <w:tbl>
+      <w:tblPr>
+        <w:tblStyle w:val="Table"/>
+        <w:tblW w:w="5023" w:type="pct"/>
+        <w:tblLook w:val="0020" w:firstRow="1" w:lastRow="0" w:firstColumn="0" w:lastColumn="0" w:noHBand="0" w:noVBand="0"/>
+      </w:tblPr>
+      <w:tblGrid>
+        <w:gridCol w:w="222"/>
+        <w:gridCol w:w="2857"/>
+        <w:gridCol w:w="6370"/>
+      </w:tblGrid>
+      <w:tr>
+        <w:trPr>
+          <w:cnfStyle w:val="100000000000" w:firstRow="1" w:lastRow="0" w:firstColumn="0" w:lastColumn="0" w:oddVBand="0" w:evenVBand="0" w:oddHBand="0" w:evenHBand="0" w:firstRowFirstColumn="0" w:firstRowLastColumn="0" w:lastRowFirstColumn="0" w:lastRowLastColumn="0"/>
+          <w:trHeight w:val="107"/>
+          <w:tblHeader/>
+        </w:trPr>
+        <w:tc>
+          <w:tcPr>
+            <w:tcW w:w="0" w:type="auto"/>
+          </w:tcPr>
+          <w:p>
+            <w:pPr>
+              <w:pStyle w:val="Compact"/>
+              <w:rPr>
+                <w:sz w:val="22"/>
+                <w:szCs w:val="22"/>
+                <w:lang w:val="de-DE"/>
+              </w:rPr>
+            </w:pPr>
+          </w:p>
+        </w:tc>
+        <w:tc>
+          <w:tcPr>
+            <w:tcW w:w="0" w:type="auto"/>
+          </w:tcPr>
+          <w:p>
+            <w:pPr>
+              <w:pStyle w:val="Compact"/>
+              <w:rPr>
+                <w:rFonts w:asciiTheme="majorHAnsi" w:hAnsiTheme="majorHAnsi" w:cstheme="majorHAnsi"/>
+                <w:sz w:val="22"/>
+                <w:szCs w:val="22"/>
+                <w:lang w:val="de-DE"/>
+              </w:rPr>
+            </w:pPr>
+            <w:r>
+              <w:rPr>
+                <w:rFonts w:asciiTheme="majorHAnsi" w:hAnsiTheme="majorHAnsi" w:cstheme="majorHAnsi"/>
+                <w:lang w:val="de-DE"/>
+              </w:rPr>
+              <w:t>Anforderung</w:t>
+            </w:r>
+          </w:p>
+        </w:tc>
+        <w:tc>
+          <w:tcPr>
+            <w:tcW w:w="0" w:type="auto"/>
+          </w:tcPr>
+          <w:p>
+            <w:pPr>
+              <w:pStyle w:val="Compact"/>
+              <w:rPr>
+                <w:rFonts w:asciiTheme="majorHAnsi" w:hAnsiTheme="majorHAnsi" w:cstheme="majorHAnsi"/>
+                <w:sz w:val="22"/>
+                <w:szCs w:val="22"/>
+                <w:lang w:val="de-DE"/>
+              </w:rPr>
+            </w:pPr>
+            <w:r>
+              <w:rPr>
+                <w:rFonts w:asciiTheme="majorHAnsi" w:hAnsiTheme="majorHAnsi" w:cstheme="majorHAnsi"/>
+                <w:lang w:val="de-DE"/>
+              </w:rPr>
+              <w:t>Beschreibung</w:t>
+            </w:r>
+          </w:p>
+        </w:tc>
+      </w:tr>
+      <w:tr>
+        <w:trPr>
+          <w:trHeight w:val="224"/>
+        </w:trPr>
+        <w:tc>
+          <w:tcPr>
+            <w:tcW w:w="0" w:type="auto"/>
+          </w:tcPr>
+          <w:p>
+            <w:pPr>
+              <w:rPr>
+                <w:sz w:val="22"/>
+                <w:szCs w:val="22"/>
+                <w:lang w:val="de-DE"/>
+              </w:rPr>
+            </w:pPr>
+          </w:p>
+        </w:tc>
+        <w:tc>
+          <w:tcPr>
+            <w:tcW w:w="0" w:type="auto"/>
+          </w:tcPr>
+          <w:p>
+            <w:pPr>
+              <w:rPr>
+                <w:sz w:val="22"/>
+                <w:szCs w:val="22"/>
+                <w:lang w:val="de-DE"/>
+              </w:rPr>
+            </w:pPr>
+            <w:proofErr w:type="spellStart"/>
+            <w:r>
+              <w:rPr>
+                <w:rFonts w:cs="Segoe UI"/>
+                <w:color w:val="0D0D0D"/>
+                <w:sz w:val="22"/>
+                <w:szCs w:val="22"/>
+                <w:shd w:val="clear" w:color="auto" w:fill="FFFFFF"/>
+              </w:rPr>
+              <w:t>Sprachauswahl</w:t>
+            </w:r>
+            <w:proofErr w:type="spellEnd"/>
+          </w:p>
+        </w:tc>
+        <w:tc>
+          <w:tcPr>
+            <w:tcW w:w="0" w:type="auto"/>
+          </w:tcPr>
+          <w:p>
+            <w:pPr>
+              <w:rPr>
+                <w:sz w:val="22"/>
+                <w:szCs w:val="22"/>
+                <w:lang w:val="de-DE"/>
+              </w:rPr>
+            </w:pPr>
+            <w:r>
+              <w:rPr>
+                <w:sz w:val="22"/>
+                <w:szCs w:val="22"/>
+                <w:lang w:val="de-DE"/>
+              </w:rPr>
+              <w:t>Möglichkeit für Benutzer, die Sprache der Benutzeroberfläche auszuwählen.</w:t>
+            </w:r>
+          </w:p>
+        </w:tc>
+      </w:tr>
+      <w:tr>
+        <w:trPr>
+          <w:trHeight w:val="229"/>
+        </w:trPr>
+        <w:tc>
+          <w:tcPr>
+            <w:tcW w:w="0" w:type="auto"/>
+          </w:tcPr>
+          <w:p>
+            <w:pPr>
+              <w:rPr>
+                <w:sz w:val="22"/>
+                <w:szCs w:val="22"/>
+                <w:lang w:val="de-DE"/>
+              </w:rPr>
+            </w:pPr>
+          </w:p>
+        </w:tc>
+        <w:tc>
+          <w:tcPr>
+            <w:tcW w:w="0" w:type="auto"/>
+          </w:tcPr>
+          <w:p>
+            <w:pPr>
+              <w:rPr>
+                <w:rFonts w:cs="Segoe UI"/>
+                <w:color w:val="0D0D0D"/>
+                <w:sz w:val="22"/>
+                <w:szCs w:val="22"/>
+              </w:rPr>
+            </w:pPr>
+            <w:proofErr w:type="spellStart"/>
+            <w:r>
+              <w:rPr>
+                <w:rFonts w:cs="Segoe UI"/>
+                <w:color w:val="0D0D0D"/>
+                <w:sz w:val="22"/>
+                <w:szCs w:val="22"/>
+              </w:rPr>
+              <w:t>Vollständig</w:t>
+            </w:r>
+            <w:proofErr w:type="spellEnd"/>
+            <w:r>
+              <w:rPr>
+                <w:rFonts w:cs="Segoe UI"/>
+                <w:color w:val="0D0D0D"/>
+                <w:sz w:val="22"/>
+                <w:szCs w:val="22"/>
+              </w:rPr>
+              <w:t xml:space="preserve"> </w:t>
+            </w:r>
+            <w:proofErr w:type="spellStart"/>
+            <w:r>
+              <w:rPr>
+                <w:rFonts w:cs="Segoe UI"/>
+                <w:color w:val="0D0D0D"/>
+                <w:sz w:val="22"/>
+                <w:szCs w:val="22"/>
+              </w:rPr>
+              <w:t>responsives</w:t>
+            </w:r>
+            <w:proofErr w:type="spellEnd"/>
+            <w:r>
+              <w:rPr>
+                <w:rFonts w:cs="Segoe UI"/>
+                <w:color w:val="0D0D0D"/>
+                <w:sz w:val="22"/>
+                <w:szCs w:val="22"/>
+              </w:rPr>
+              <w:t xml:space="preserve"> Design</w:t>
+            </w:r>
+            <w:r>
+              <w:rPr>
+                <w:rFonts w:cs="Segoe UI"/>
+                <w:color w:val="0D0D0D"/>
+                <w:sz w:val="22"/>
+                <w:szCs w:val="22"/>
+              </w:rPr>
+              <w:tab/>
+            </w:r>
+          </w:p>
+        </w:tc>
+        <w:tc>
+          <w:tcPr>
+            <w:tcW w:w="0" w:type="auto"/>
+          </w:tcPr>
+          <w:p>
+            <w:pPr>
+              <w:rPr>
+                <w:sz w:val="22"/>
+                <w:szCs w:val="22"/>
+                <w:lang w:val="de-DE"/>
+              </w:rPr>
+            </w:pPr>
+            <w:r>
+              <w:rPr>
+                <w:sz w:val="22"/>
+                <w:szCs w:val="22"/>
+                <w:lang w:val="de-DE"/>
+              </w:rPr>
+              <w:t>Gewährleistung, dass die Anwendung auf verschiedenen Geräten und Bildschirmgrößen optimal dargestellt wird.</w:t>
+            </w:r>
+          </w:p>
+        </w:tc>
+      </w:tr>
+      <w:tr>
+        <w:trPr>
+          <w:trHeight w:val="314"/>
+        </w:trPr>
+        <w:tc>
+          <w:tcPr>
+            <w:tcW w:w="0" w:type="auto"/>
+          </w:tcPr>
+          <w:p>
+            <w:pPr>
+              <w:rPr>
+                <w:sz w:val="22"/>
+                <w:szCs w:val="22"/>
+                <w:lang w:val="de-DE"/>
+              </w:rPr>
+            </w:pPr>
+          </w:p>
+        </w:tc>
+        <w:tc>
+          <w:tcPr>
+            <w:tcW w:w="0" w:type="auto"/>
+          </w:tcPr>
+          <w:p>
+            <w:pPr>
+              <w:rPr>
+                <w:rFonts w:cs="Segoe UI"/>
+                <w:color w:val="0D0D0D"/>
+                <w:sz w:val="22"/>
+                <w:szCs w:val="22"/>
+              </w:rPr>
+            </w:pPr>
+            <w:r>
+              <w:rPr>
+                <w:rFonts w:cs="Segoe UI"/>
+                <w:color w:val="0D0D0D"/>
+                <w:sz w:val="22"/>
+                <w:szCs w:val="22"/>
+              </w:rPr>
+              <w:t xml:space="preserve">Hohe </w:t>
+            </w:r>
+            <w:proofErr w:type="spellStart"/>
+            <w:r>
+              <w:rPr>
+                <w:rFonts w:cs="Segoe UI"/>
+                <w:color w:val="0D0D0D"/>
+                <w:sz w:val="22"/>
+                <w:szCs w:val="22"/>
+              </w:rPr>
+              <w:t>Kontraste</w:t>
+            </w:r>
+            <w:proofErr w:type="spellEnd"/>
+            <w:r>
+              <w:rPr>
+                <w:rFonts w:cs="Segoe UI"/>
+                <w:color w:val="0D0D0D"/>
+                <w:sz w:val="22"/>
+                <w:szCs w:val="22"/>
+              </w:rPr>
+              <w:t xml:space="preserve"> / </w:t>
+            </w:r>
+            <w:proofErr w:type="spellStart"/>
+            <w:r>
+              <w:rPr>
+                <w:rFonts w:cs="Segoe UI"/>
+                <w:color w:val="0D0D0D"/>
+                <w:sz w:val="22"/>
+                <w:szCs w:val="22"/>
+              </w:rPr>
+              <w:t>Farbwahl</w:t>
+            </w:r>
+            <w:proofErr w:type="spellEnd"/>
+            <w:r>
+              <w:rPr>
+                <w:rFonts w:cs="Segoe UI"/>
+                <w:color w:val="0D0D0D"/>
+                <w:sz w:val="22"/>
+                <w:szCs w:val="22"/>
+              </w:rPr>
+              <w:tab/>
+            </w:r>
+          </w:p>
+        </w:tc>
+        <w:tc>
+          <w:tcPr>
+            <w:tcW w:w="0" w:type="auto"/>
+          </w:tcPr>
+          <w:p>
+            <w:pPr>
+              <w:rPr>
+                <w:sz w:val="22"/>
+                <w:szCs w:val="22"/>
+                <w:lang w:val="de-DE"/>
+              </w:rPr>
+            </w:pPr>
+            <w:r>
+              <w:rPr>
+                <w:sz w:val="22"/>
+                <w:szCs w:val="22"/>
+                <w:lang w:val="de-DE"/>
+              </w:rPr>
+              <w:t>Unterstützung für hohe Kontraste und gegebenenfalls die Möglichkeit, Farben anzupassen, um die Zugänglichkeit zu verbessern.</w:t>
+            </w:r>
+          </w:p>
+        </w:tc>
+      </w:tr>
+      <w:tr>
+        <w:trPr>
+          <w:trHeight w:val="310"/>
+        </w:trPr>
+        <w:tc>
+          <w:tcPr>
+            <w:tcW w:w="0" w:type="auto"/>
+          </w:tcPr>
+          <w:p>
+            <w:pPr>
+              <w:rPr>
+                <w:sz w:val="22"/>
+                <w:szCs w:val="22"/>
+                <w:lang w:val="de-DE"/>
+              </w:rPr>
+            </w:pPr>
+          </w:p>
+        </w:tc>
+        <w:tc>
+          <w:tcPr>
+            <w:tcW w:w="0" w:type="auto"/>
+          </w:tcPr>
+          <w:p>
+            <w:pPr>
+              <w:rPr>
+                <w:sz w:val="22"/>
+                <w:szCs w:val="22"/>
+                <w:lang w:val="de-DE"/>
+              </w:rPr>
+            </w:pPr>
+            <w:r>
+              <w:rPr>
+                <w:sz w:val="22"/>
+                <w:szCs w:val="22"/>
+                <w:lang w:val="de-DE"/>
+              </w:rPr>
+              <w:t>Umsetzung nach Mobile-First-Prinzip</w:t>
+            </w:r>
+            <w:r>
+              <w:rPr>
+                <w:sz w:val="22"/>
+                <w:szCs w:val="22"/>
+                <w:lang w:val="de-DE"/>
+              </w:rPr>
+              <w:tab/>
+            </w:r>
+          </w:p>
+        </w:tc>
+        <w:tc>
+          <w:tcPr>
+            <w:tcW w:w="0" w:type="auto"/>
+          </w:tcPr>
+          <w:p>
+            <w:pPr>
+              <w:rPr>
+                <w:sz w:val="22"/>
+                <w:szCs w:val="22"/>
+                <w:lang w:val="de-DE"/>
+              </w:rPr>
+            </w:pPr>
+            <w:r>
+              <w:rPr>
+                <w:sz w:val="22"/>
+                <w:szCs w:val="22"/>
+                <w:lang w:val="de-DE"/>
+              </w:rPr>
+              <w:t>Priorisierung der Entwicklung für mobile Geräte, um sicherzustellen, dass die Anwendung auf mobilen Plattformen gut funktioniert.</w:t>
+            </w:r>
+          </w:p>
+        </w:tc>
+      </w:tr>
+      <w:tr>
+        <w:trPr>
+          <w:trHeight w:val="229"/>
+        </w:trPr>
+        <w:tc>
+          <w:tcPr>
+            <w:tcW w:w="0" w:type="auto"/>
+          </w:tcPr>
+          <w:p>
+            <w:pPr>
+              <w:rPr>
+                <w:sz w:val="22"/>
+                <w:szCs w:val="22"/>
+                <w:lang w:val="de-DE"/>
+              </w:rPr>
+            </w:pPr>
+          </w:p>
+        </w:tc>
+        <w:tc>
+          <w:tcPr>
+            <w:tcW w:w="0" w:type="auto"/>
+          </w:tcPr>
+          <w:p>
+            <w:pPr>
+              <w:rPr>
+                <w:rFonts w:cs="Segoe UI"/>
+                <w:color w:val="0D0D0D"/>
+                <w:sz w:val="22"/>
+                <w:szCs w:val="22"/>
+              </w:rPr>
+            </w:pPr>
+            <w:r>
+              <w:rPr>
+                <w:rFonts w:cs="Segoe UI"/>
+                <w:color w:val="0D0D0D"/>
+                <w:sz w:val="22"/>
+                <w:szCs w:val="22"/>
+              </w:rPr>
+              <w:t xml:space="preserve">Open Source </w:t>
+            </w:r>
+            <w:proofErr w:type="spellStart"/>
+            <w:r>
+              <w:rPr>
+                <w:rFonts w:cs="Segoe UI"/>
+                <w:color w:val="0D0D0D"/>
+                <w:sz w:val="22"/>
+                <w:szCs w:val="22"/>
+              </w:rPr>
+              <w:t>mit</w:t>
+            </w:r>
+            <w:proofErr w:type="spellEnd"/>
+            <w:r>
+              <w:rPr>
+                <w:rFonts w:cs="Segoe UI"/>
+                <w:color w:val="0D0D0D"/>
+                <w:sz w:val="22"/>
+                <w:szCs w:val="22"/>
+              </w:rPr>
+              <w:t xml:space="preserve"> </w:t>
+            </w:r>
+            <w:proofErr w:type="spellStart"/>
+            <w:r>
+              <w:rPr>
+                <w:rFonts w:cs="Segoe UI"/>
+                <w:color w:val="0D0D0D"/>
+                <w:sz w:val="22"/>
+                <w:szCs w:val="22"/>
+              </w:rPr>
+              <w:t>kostenloser</w:t>
+            </w:r>
+            <w:proofErr w:type="spellEnd"/>
+            <w:r>
+              <w:rPr>
+                <w:rFonts w:cs="Segoe UI"/>
+                <w:color w:val="0D0D0D"/>
+                <w:sz w:val="22"/>
+                <w:szCs w:val="22"/>
+              </w:rPr>
+              <w:t xml:space="preserve"> und </w:t>
+            </w:r>
+            <w:proofErr w:type="spellStart"/>
+            <w:r>
+              <w:rPr>
+                <w:rFonts w:cs="Segoe UI"/>
+                <w:color w:val="0D0D0D"/>
+                <w:sz w:val="22"/>
+                <w:szCs w:val="22"/>
+              </w:rPr>
+              <w:t>freier</w:t>
+            </w:r>
+            <w:proofErr w:type="spellEnd"/>
+            <w:r>
+              <w:rPr>
+                <w:rFonts w:cs="Segoe UI"/>
+                <w:color w:val="0D0D0D"/>
+                <w:sz w:val="22"/>
+                <w:szCs w:val="22"/>
+              </w:rPr>
+              <w:t xml:space="preserve"> </w:t>
+            </w:r>
+            <w:proofErr w:type="spellStart"/>
+            <w:r>
+              <w:rPr>
+                <w:rFonts w:cs="Segoe UI"/>
+                <w:color w:val="0D0D0D"/>
+                <w:sz w:val="22"/>
+                <w:szCs w:val="22"/>
+              </w:rPr>
+              <w:t>Nutzung</w:t>
+            </w:r>
+            <w:proofErr w:type="spellEnd"/>
+            <w:r>
+              <w:rPr>
+                <w:rFonts w:cs="Segoe UI"/>
+                <w:color w:val="0D0D0D"/>
+                <w:sz w:val="22"/>
+                <w:szCs w:val="22"/>
+              </w:rPr>
+              <w:tab/>
+            </w:r>
+          </w:p>
+        </w:tc>
+        <w:tc>
+          <w:tcPr>
+            <w:tcW w:w="0" w:type="auto"/>
+          </w:tcPr>
+          <w:p>
+            <w:pPr>
+              <w:rPr>
+                <w:sz w:val="22"/>
+                <w:szCs w:val="22"/>
+                <w:lang w:val="de-DE"/>
+              </w:rPr>
+            </w:pPr>
+            <w:r>
+              <w:rPr>
+                <w:sz w:val="22"/>
+                <w:szCs w:val="22"/>
+                <w:lang w:val="de-DE"/>
+              </w:rPr>
+              <w:t>Gewährleistung, dass die Anwendung kostenlos ist und unter einer Lizenz veröffentlicht wird, die eine freie Nutzung ermöglicht.</w:t>
+            </w:r>
+          </w:p>
+        </w:tc>
+      </w:tr>
+      <w:tr>
+        <w:trPr>
+          <w:trHeight w:val="229"/>
+        </w:trPr>
+        <w:tc>
+          <w:tcPr>
+            <w:tcW w:w="0" w:type="auto"/>
+          </w:tcPr>
+          <w:p>
+            <w:pPr>
+              <w:rPr>
+                <w:sz w:val="22"/>
+                <w:szCs w:val="22"/>
+                <w:lang w:val="de-DE"/>
+              </w:rPr>
+            </w:pPr>
+          </w:p>
+        </w:tc>
+        <w:tc>
+          <w:tcPr>
+            <w:tcW w:w="0" w:type="auto"/>
+          </w:tcPr>
+          <w:p>
+            <w:pPr>
+              <w:rPr>
+                <w:rFonts w:cs="Segoe UI"/>
+                <w:color w:val="0D0D0D"/>
+                <w:sz w:val="22"/>
+                <w:szCs w:val="22"/>
+              </w:rPr>
+            </w:pPr>
+            <w:proofErr w:type="spellStart"/>
+            <w:r>
+              <w:rPr>
+                <w:rFonts w:cs="Segoe UI"/>
+                <w:color w:val="0D0D0D"/>
+                <w:sz w:val="22"/>
+                <w:szCs w:val="22"/>
+              </w:rPr>
+              <w:t>Datenbank</w:t>
+            </w:r>
+            <w:proofErr w:type="spellEnd"/>
+            <w:r>
+              <w:rPr>
+                <w:rFonts w:cs="Segoe UI"/>
+                <w:color w:val="0D0D0D"/>
+                <w:sz w:val="22"/>
+                <w:szCs w:val="22"/>
+              </w:rPr>
+              <w:t>- und Frontend-</w:t>
+            </w:r>
+            <w:proofErr w:type="spellStart"/>
+            <w:r>
+              <w:rPr>
+                <w:rFonts w:cs="Segoe UI"/>
+                <w:color w:val="0D0D0D"/>
+                <w:sz w:val="22"/>
+                <w:szCs w:val="22"/>
+              </w:rPr>
+              <w:t>Kompatibilität</w:t>
+            </w:r>
+            <w:proofErr w:type="spellEnd"/>
+            <w:r>
+              <w:rPr>
+                <w:rFonts w:cs="Segoe UI"/>
+                <w:color w:val="0D0D0D"/>
+                <w:sz w:val="22"/>
+                <w:szCs w:val="22"/>
+              </w:rPr>
+              <w:tab/>
+            </w:r>
+          </w:p>
+        </w:tc>
+        <w:tc>
+          <w:tcPr>
+            <w:tcW w:w="0" w:type="auto"/>
+          </w:tcPr>
+          <w:p>
+            <w:pPr>
+              <w:rPr>
+                <w:sz w:val="22"/>
+                <w:szCs w:val="22"/>
+                <w:lang w:val="de-DE"/>
+              </w:rPr>
+            </w:pPr>
+            <w:r>
+              <w:rPr>
+                <w:sz w:val="22"/>
+                <w:szCs w:val="22"/>
+                <w:lang w:val="de-DE"/>
+              </w:rPr>
+              <w:t>Sicherstellung, dass die Anwendung mit den verwendeten Datenbanken und Frontend-Technologien kompatibel ist.</w:t>
+            </w:r>
+          </w:p>
+        </w:tc>
+      </w:tr>
+      <w:tr>
+        <w:trPr>
+          <w:trHeight w:val="229"/>
+        </w:trPr>
+        <w:tc>
+          <w:tcPr>
+            <w:tcW w:w="0" w:type="auto"/>
+          </w:tcPr>
+          <w:p>
+            <w:pPr>
+              <w:rPr>
+                <w:sz w:val="22"/>
+                <w:szCs w:val="22"/>
+                <w:lang w:val="de-DE"/>
+              </w:rPr>
+            </w:pPr>
+          </w:p>
+        </w:tc>
+        <w:tc>
+          <w:tcPr>
+            <w:tcW w:w="0" w:type="auto"/>
+          </w:tcPr>
+          <w:p>
+            <w:pPr>
+              <w:rPr>
+                <w:rFonts w:cs="Segoe UI"/>
+                <w:color w:val="0D0D0D"/>
+                <w:sz w:val="22"/>
+                <w:szCs w:val="22"/>
+              </w:rPr>
+            </w:pPr>
+            <w:proofErr w:type="spellStart"/>
+            <w:r>
+              <w:rPr>
+                <w:rFonts w:cs="Segoe UI"/>
+                <w:color w:val="0D0D0D"/>
+                <w:sz w:val="22"/>
+                <w:szCs w:val="22"/>
+              </w:rPr>
+              <w:t>Betreibbarkeit</w:t>
+            </w:r>
+            <w:proofErr w:type="spellEnd"/>
+            <w:r>
+              <w:rPr>
+                <w:rFonts w:cs="Segoe UI"/>
+                <w:color w:val="0D0D0D"/>
+                <w:sz w:val="22"/>
+                <w:szCs w:val="22"/>
+              </w:rPr>
+              <w:t xml:space="preserve"> in </w:t>
+            </w:r>
+            <w:proofErr w:type="spellStart"/>
+            <w:r>
+              <w:rPr>
+                <w:rFonts w:cs="Segoe UI"/>
+                <w:color w:val="0D0D0D"/>
+                <w:sz w:val="22"/>
+                <w:szCs w:val="22"/>
+              </w:rPr>
+              <w:t>einem</w:t>
+            </w:r>
+            <w:proofErr w:type="spellEnd"/>
+            <w:r>
+              <w:rPr>
+                <w:rFonts w:cs="Segoe UI"/>
+                <w:color w:val="0D0D0D"/>
+                <w:sz w:val="22"/>
+                <w:szCs w:val="22"/>
+              </w:rPr>
+              <w:t xml:space="preserve"> Container</w:t>
+            </w:r>
+          </w:p>
+        </w:tc>
+        <w:tc>
+          <w:tcPr>
+            <w:tcW w:w="0" w:type="auto"/>
+          </w:tcPr>
+          <w:p>
+            <w:pPr>
+              <w:rPr>
+                <w:sz w:val="22"/>
+                <w:szCs w:val="22"/>
+                <w:lang w:val="de-DE"/>
+              </w:rPr>
+            </w:pPr>
+            <w:r>
+              <w:rPr>
+                <w:sz w:val="22"/>
+                <w:szCs w:val="22"/>
+                <w:lang w:val="de-DE"/>
+              </w:rPr>
+              <w:t>Möglichkeit, die Anwendung in einem Container-Umgebung zu betreiben, um die Portabilität und Skalierbarkeit zu verbessern.</w:t>
+            </w:r>
+          </w:p>
+        </w:tc>
+      </w:tr>
+      <w:tr>
+        <w:trPr>
+          <w:trHeight w:val="229"/>
+        </w:trPr>
+        <w:tc>
+          <w:tcPr>
+            <w:tcW w:w="0" w:type="auto"/>
+          </w:tcPr>
+          <w:p>
+            <w:pPr>
+              <w:rPr>
+                <w:sz w:val="22"/>
+                <w:szCs w:val="22"/>
+                <w:lang w:val="de-DE"/>
+              </w:rPr>
+            </w:pPr>
+          </w:p>
+        </w:tc>
+        <w:tc>
+          <w:tcPr>
+            <w:tcW w:w="0" w:type="auto"/>
+          </w:tcPr>
+          <w:p>
+            <w:pPr>
+              <w:rPr>
+                <w:rFonts w:cs="Segoe UI"/>
+                <w:color w:val="0D0D0D"/>
+                <w:sz w:val="22"/>
+                <w:szCs w:val="22"/>
+              </w:rPr>
+            </w:pPr>
+            <w:proofErr w:type="spellStart"/>
+            <w:r>
+              <w:rPr>
+                <w:rFonts w:cs="Segoe UI"/>
+                <w:color w:val="0D0D0D"/>
+                <w:sz w:val="22"/>
+                <w:szCs w:val="22"/>
+              </w:rPr>
+              <w:t>Sicherheit</w:t>
+            </w:r>
+            <w:proofErr w:type="spellEnd"/>
+            <w:r>
+              <w:rPr>
+                <w:rFonts w:cs="Segoe UI"/>
+                <w:color w:val="0D0D0D"/>
+                <w:sz w:val="22"/>
+                <w:szCs w:val="22"/>
+              </w:rPr>
+              <w:t xml:space="preserve"> </w:t>
+            </w:r>
+            <w:proofErr w:type="spellStart"/>
+            <w:r>
+              <w:rPr>
+                <w:rFonts w:cs="Segoe UI"/>
+                <w:color w:val="0D0D0D"/>
+                <w:sz w:val="22"/>
+                <w:szCs w:val="22"/>
+              </w:rPr>
+              <w:t>im</w:t>
+            </w:r>
+            <w:proofErr w:type="spellEnd"/>
+            <w:r>
+              <w:rPr>
+                <w:rFonts w:cs="Segoe UI"/>
+                <w:color w:val="0D0D0D"/>
+                <w:sz w:val="22"/>
+                <w:szCs w:val="22"/>
+              </w:rPr>
+              <w:t xml:space="preserve"> Backend</w:t>
+            </w:r>
+          </w:p>
+          <w:p>
+            <w:pPr>
+              <w:rPr>
+                <w:rFonts w:cs="Segoe UI"/>
+                <w:color w:val="0D0D0D"/>
+                <w:sz w:val="22"/>
+                <w:szCs w:val="22"/>
+              </w:rPr>
+            </w:pPr>
+          </w:p>
+        </w:tc>
+        <w:tc>
+          <w:tcPr>
+            <w:tcW w:w="0" w:type="auto"/>
+          </w:tcPr>
+          <w:p>
+            <w:pPr>
+              <w:rPr>
+                <w:sz w:val="22"/>
+                <w:szCs w:val="22"/>
+                <w:lang w:val="de-DE"/>
+              </w:rPr>
+            </w:pPr>
+            <w:proofErr w:type="spellStart"/>
+            <w:r>
+              <w:rPr>
+                <w:rFonts w:cs="Segoe UI"/>
+                <w:color w:val="0D0D0D"/>
+                <w:sz w:val="22"/>
+                <w:szCs w:val="22"/>
+                <w:shd w:val="clear" w:color="auto" w:fill="FFFFFF"/>
+              </w:rPr>
+              <w:t>Implementierung</w:t>
+            </w:r>
+            <w:proofErr w:type="spellEnd"/>
+            <w:r>
+              <w:rPr>
+                <w:rFonts w:cs="Segoe UI"/>
+                <w:color w:val="0D0D0D"/>
+                <w:sz w:val="22"/>
+                <w:szCs w:val="22"/>
+                <w:shd w:val="clear" w:color="auto" w:fill="FFFFFF"/>
+              </w:rPr>
+              <w:t xml:space="preserve"> von </w:t>
+            </w:r>
+            <w:proofErr w:type="spellStart"/>
+            <w:r>
+              <w:rPr>
+                <w:rFonts w:cs="Segoe UI"/>
+                <w:color w:val="0D0D0D"/>
+                <w:sz w:val="22"/>
+                <w:szCs w:val="22"/>
+                <w:shd w:val="clear" w:color="auto" w:fill="FFFFFF"/>
+              </w:rPr>
+              <w:t>Mechanismen</w:t>
+            </w:r>
+            <w:proofErr w:type="spellEnd"/>
+            <w:r>
+              <w:rPr>
+                <w:rFonts w:cs="Segoe UI"/>
+                <w:color w:val="0D0D0D"/>
+                <w:sz w:val="22"/>
+                <w:szCs w:val="22"/>
+                <w:shd w:val="clear" w:color="auto" w:fill="FFFFFF"/>
+              </w:rPr>
+              <w:t xml:space="preserve"> </w:t>
+            </w:r>
+            <w:proofErr w:type="spellStart"/>
+            <w:r>
+              <w:rPr>
+                <w:rFonts w:cs="Segoe UI"/>
+                <w:color w:val="0D0D0D"/>
+                <w:sz w:val="22"/>
+                <w:szCs w:val="22"/>
+                <w:shd w:val="clear" w:color="auto" w:fill="FFFFFF"/>
+              </w:rPr>
+              <w:t>im</w:t>
+            </w:r>
+            <w:proofErr w:type="spellEnd"/>
+            <w:r>
+              <w:rPr>
+                <w:rFonts w:cs="Segoe UI"/>
+                <w:color w:val="0D0D0D"/>
+                <w:sz w:val="22"/>
+                <w:szCs w:val="22"/>
+                <w:shd w:val="clear" w:color="auto" w:fill="FFFFFF"/>
+              </w:rPr>
+              <w:t xml:space="preserve"> Backend </w:t>
+            </w:r>
+            <w:proofErr w:type="spellStart"/>
+            <w:r>
+              <w:rPr>
+                <w:rFonts w:cs="Segoe UI"/>
+                <w:color w:val="0D0D0D"/>
+                <w:sz w:val="22"/>
+                <w:szCs w:val="22"/>
+                <w:shd w:val="clear" w:color="auto" w:fill="FFFFFF"/>
+              </w:rPr>
+              <w:t>zur</w:t>
+            </w:r>
+            <w:proofErr w:type="spellEnd"/>
+            <w:r>
+              <w:rPr>
+                <w:rFonts w:cs="Segoe UI"/>
+                <w:color w:val="0D0D0D"/>
+                <w:sz w:val="22"/>
+                <w:szCs w:val="22"/>
+                <w:shd w:val="clear" w:color="auto" w:fill="FFFFFF"/>
+              </w:rPr>
+              <w:t xml:space="preserve"> </w:t>
+            </w:r>
+            <w:proofErr w:type="spellStart"/>
+            <w:r>
+              <w:rPr>
+                <w:rFonts w:cs="Segoe UI"/>
+                <w:color w:val="0D0D0D"/>
+                <w:sz w:val="22"/>
+                <w:szCs w:val="22"/>
+                <w:shd w:val="clear" w:color="auto" w:fill="FFFFFF"/>
+              </w:rPr>
+              <w:t>Validierung</w:t>
+            </w:r>
+            <w:proofErr w:type="spellEnd"/>
+            <w:r>
+              <w:rPr>
+                <w:rFonts w:cs="Segoe UI"/>
+                <w:color w:val="0D0D0D"/>
+                <w:sz w:val="22"/>
+                <w:szCs w:val="22"/>
+                <w:shd w:val="clear" w:color="auto" w:fill="FFFFFF"/>
+              </w:rPr>
+              <w:t xml:space="preserve"> und </w:t>
+            </w:r>
+            <w:proofErr w:type="spellStart"/>
+            <w:r>
+              <w:rPr>
+                <w:rFonts w:cs="Segoe UI"/>
+                <w:color w:val="0D0D0D"/>
+                <w:sz w:val="22"/>
+                <w:szCs w:val="22"/>
+                <w:shd w:val="clear" w:color="auto" w:fill="FFFFFF"/>
+              </w:rPr>
+              <w:t>Authentifizierung</w:t>
+            </w:r>
+            <w:proofErr w:type="spellEnd"/>
+            <w:r>
+              <w:rPr>
+                <w:rFonts w:cs="Segoe UI"/>
+                <w:color w:val="0D0D0D"/>
+                <w:sz w:val="22"/>
+                <w:szCs w:val="22"/>
+                <w:shd w:val="clear" w:color="auto" w:fill="FFFFFF"/>
+              </w:rPr>
+              <w:t xml:space="preserve"> </w:t>
+            </w:r>
+            <w:proofErr w:type="spellStart"/>
+            <w:r>
+              <w:rPr>
+                <w:rFonts w:cs="Segoe UI"/>
+                <w:color w:val="0D0D0D"/>
+                <w:sz w:val="22"/>
+                <w:szCs w:val="22"/>
+                <w:shd w:val="clear" w:color="auto" w:fill="FFFFFF"/>
+              </w:rPr>
+              <w:t>aller</w:t>
+            </w:r>
+            <w:proofErr w:type="spellEnd"/>
+            <w:r>
+              <w:rPr>
+                <w:rFonts w:cs="Segoe UI"/>
+                <w:color w:val="0D0D0D"/>
+                <w:sz w:val="22"/>
+                <w:szCs w:val="22"/>
+                <w:shd w:val="clear" w:color="auto" w:fill="FFFFFF"/>
+              </w:rPr>
+              <w:t xml:space="preserve"> </w:t>
+            </w:r>
+            <w:proofErr w:type="spellStart"/>
+            <w:r>
+              <w:rPr>
+                <w:rFonts w:cs="Segoe UI"/>
+                <w:color w:val="0D0D0D"/>
+                <w:sz w:val="22"/>
+                <w:szCs w:val="22"/>
+                <w:shd w:val="clear" w:color="auto" w:fill="FFFFFF"/>
+              </w:rPr>
+              <w:t>eingehenden</w:t>
+            </w:r>
+            <w:proofErr w:type="spellEnd"/>
+            <w:r>
+              <w:rPr>
+                <w:rFonts w:cs="Segoe UI"/>
+                <w:color w:val="0D0D0D"/>
+                <w:sz w:val="22"/>
+                <w:szCs w:val="22"/>
+                <w:shd w:val="clear" w:color="auto" w:fill="FFFFFF"/>
+              </w:rPr>
+              <w:t xml:space="preserve"> </w:t>
+            </w:r>
+            <w:proofErr w:type="spellStart"/>
+            <w:r>
+              <w:rPr>
+                <w:rFonts w:cs="Segoe UI"/>
+                <w:color w:val="0D0D0D"/>
+                <w:sz w:val="22"/>
+                <w:szCs w:val="22"/>
+                <w:shd w:val="clear" w:color="auto" w:fill="FFFFFF"/>
+              </w:rPr>
+              <w:t>Anfragen</w:t>
+            </w:r>
+            <w:proofErr w:type="spellEnd"/>
+            <w:r>
+              <w:rPr>
+                <w:rFonts w:cs="Segoe UI"/>
+                <w:color w:val="0D0D0D"/>
+                <w:sz w:val="22"/>
+                <w:szCs w:val="22"/>
+                <w:shd w:val="clear" w:color="auto" w:fill="FFFFFF"/>
+              </w:rPr>
+              <w:t>.</w:t>
+            </w:r>
+          </w:p>
+        </w:tc>
+      </w:tr>
+      <w:tr>
+        <w:trPr>
+          <w:trHeight w:val="229"/>
+        </w:trPr>
+        <w:tc>
+          <w:tcPr>
+            <w:tcW w:w="0" w:type="auto"/>
+          </w:tcPr>
+          <w:p>
+            <w:pPr>
+              <w:rPr>
+                <w:sz w:val="22"/>
+                <w:szCs w:val="22"/>
+                <w:lang w:val="de-DE"/>
+              </w:rPr>
+            </w:pPr>
+          </w:p>
+        </w:tc>
+        <w:tc>
+          <w:tcPr>
+            <w:tcW w:w="0" w:type="auto"/>
+          </w:tcPr>
+          <w:p>
+            <w:pPr>
+              <w:rPr>
+                <w:rFonts w:cs="Segoe UI"/>
+                <w:color w:val="0D0D0D"/>
+                <w:sz w:val="22"/>
+                <w:szCs w:val="22"/>
+              </w:rPr>
+            </w:pPr>
+            <w:proofErr w:type="spellStart"/>
+            <w:r>
+              <w:rPr>
+                <w:rFonts w:cs="Segoe UI"/>
+                <w:color w:val="0D0D0D"/>
+                <w:sz w:val="22"/>
+                <w:szCs w:val="22"/>
+                <w:shd w:val="clear" w:color="auto" w:fill="FFFFFF"/>
+              </w:rPr>
+              <w:t>Zuverlässigkeit</w:t>
+            </w:r>
+            <w:proofErr w:type="spellEnd"/>
+            <w:r>
+              <w:rPr>
+                <w:rFonts w:cs="Segoe UI"/>
+                <w:color w:val="0D0D0D"/>
+                <w:sz w:val="22"/>
+                <w:szCs w:val="22"/>
+                <w:shd w:val="clear" w:color="auto" w:fill="FFFFFF"/>
+              </w:rPr>
+              <w:t xml:space="preserve"> </w:t>
+            </w:r>
+            <w:proofErr w:type="spellStart"/>
+            <w:r>
+              <w:rPr>
+                <w:rFonts w:cs="Segoe UI"/>
+                <w:color w:val="0D0D0D"/>
+                <w:sz w:val="22"/>
+                <w:szCs w:val="22"/>
+                <w:shd w:val="clear" w:color="auto" w:fill="FFFFFF"/>
+              </w:rPr>
+              <w:t>im</w:t>
+            </w:r>
+            <w:proofErr w:type="spellEnd"/>
+            <w:r>
+              <w:rPr>
+                <w:rFonts w:cs="Segoe UI"/>
+                <w:color w:val="0D0D0D"/>
+                <w:sz w:val="22"/>
+                <w:szCs w:val="22"/>
+                <w:shd w:val="clear" w:color="auto" w:fill="FFFFFF"/>
+              </w:rPr>
+              <w:t xml:space="preserve"> Backend</w:t>
+            </w:r>
+            <w:r>
+              <w:rPr>
+                <w:rFonts w:cs="Segoe UI"/>
+                <w:color w:val="0D0D0D"/>
+                <w:sz w:val="22"/>
+                <w:szCs w:val="22"/>
+                <w:shd w:val="clear" w:color="auto" w:fill="FFFFFF"/>
+              </w:rPr>
+              <w:tab/>
+            </w:r>
+          </w:p>
+        </w:tc>
+        <w:tc>
+          <w:tcPr>
+            <w:tcW w:w="0" w:type="auto"/>
+          </w:tcPr>
+          <w:p>
+            <w:pPr>
+              <w:rPr>
+                <w:sz w:val="22"/>
+                <w:szCs w:val="22"/>
+                <w:lang w:val="de-DE"/>
+              </w:rPr>
+            </w:pPr>
+            <w:proofErr w:type="spellStart"/>
+            <w:r>
+              <w:rPr>
+                <w:rFonts w:cs="Segoe UI"/>
+                <w:color w:val="0D0D0D"/>
+                <w:sz w:val="22"/>
+                <w:szCs w:val="22"/>
+                <w:shd w:val="clear" w:color="auto" w:fill="FFFFFF"/>
+              </w:rPr>
+              <w:t>Sicherstellung</w:t>
+            </w:r>
+            <w:proofErr w:type="spellEnd"/>
+            <w:r>
+              <w:rPr>
+                <w:rFonts w:cs="Segoe UI"/>
+                <w:color w:val="0D0D0D"/>
+                <w:sz w:val="22"/>
+                <w:szCs w:val="22"/>
+                <w:shd w:val="clear" w:color="auto" w:fill="FFFFFF"/>
+              </w:rPr>
+              <w:t xml:space="preserve">, </w:t>
+            </w:r>
+            <w:proofErr w:type="spellStart"/>
+            <w:r>
+              <w:rPr>
+                <w:rFonts w:cs="Segoe UI"/>
+                <w:color w:val="0D0D0D"/>
+                <w:sz w:val="22"/>
+                <w:szCs w:val="22"/>
+                <w:shd w:val="clear" w:color="auto" w:fill="FFFFFF"/>
+              </w:rPr>
+              <w:t>dass</w:t>
+            </w:r>
+            <w:proofErr w:type="spellEnd"/>
+            <w:r>
+              <w:rPr>
+                <w:rFonts w:cs="Segoe UI"/>
+                <w:color w:val="0D0D0D"/>
+                <w:sz w:val="22"/>
+                <w:szCs w:val="22"/>
+                <w:shd w:val="clear" w:color="auto" w:fill="FFFFFF"/>
+              </w:rPr>
+              <w:t xml:space="preserve"> das Backend robust </w:t>
+            </w:r>
+            <w:proofErr w:type="spellStart"/>
+            <w:r>
+              <w:rPr>
+                <w:rFonts w:cs="Segoe UI"/>
+                <w:color w:val="0D0D0D"/>
+                <w:sz w:val="22"/>
+                <w:szCs w:val="22"/>
+                <w:shd w:val="clear" w:color="auto" w:fill="FFFFFF"/>
+              </w:rPr>
+              <w:t>ist</w:t>
+            </w:r>
+            <w:proofErr w:type="spellEnd"/>
+            <w:r>
+              <w:rPr>
+                <w:rFonts w:cs="Segoe UI"/>
+                <w:color w:val="0D0D0D"/>
+                <w:sz w:val="22"/>
+                <w:szCs w:val="22"/>
+                <w:shd w:val="clear" w:color="auto" w:fill="FFFFFF"/>
+              </w:rPr>
+              <w:t xml:space="preserve"> und </w:t>
+            </w:r>
+            <w:proofErr w:type="spellStart"/>
+            <w:r>
+              <w:rPr>
+                <w:rFonts w:cs="Segoe UI"/>
+                <w:color w:val="0D0D0D"/>
+                <w:sz w:val="22"/>
+                <w:szCs w:val="22"/>
+                <w:shd w:val="clear" w:color="auto" w:fill="FFFFFF"/>
+              </w:rPr>
+              <w:t>angemessene</w:t>
+            </w:r>
+            <w:proofErr w:type="spellEnd"/>
+            <w:r>
+              <w:rPr>
+                <w:rFonts w:cs="Segoe UI"/>
+                <w:color w:val="0D0D0D"/>
+                <w:sz w:val="22"/>
+                <w:szCs w:val="22"/>
+                <w:shd w:val="clear" w:color="auto" w:fill="FFFFFF"/>
+              </w:rPr>
+              <w:t xml:space="preserve"> </w:t>
+            </w:r>
+            <w:proofErr w:type="spellStart"/>
+            <w:r>
+              <w:rPr>
+                <w:rFonts w:cs="Segoe UI"/>
+                <w:color w:val="0D0D0D"/>
+                <w:sz w:val="22"/>
+                <w:szCs w:val="22"/>
+                <w:shd w:val="clear" w:color="auto" w:fill="FFFFFF"/>
+              </w:rPr>
+              <w:t>Fehlerbehandlungs</w:t>
+            </w:r>
+            <w:proofErr w:type="spellEnd"/>
+            <w:r>
+              <w:rPr>
+                <w:rFonts w:cs="Segoe UI"/>
+                <w:color w:val="0D0D0D"/>
+                <w:sz w:val="22"/>
+                <w:szCs w:val="22"/>
+                <w:shd w:val="clear" w:color="auto" w:fill="FFFFFF"/>
+              </w:rPr>
+              <w:t xml:space="preserve">- und </w:t>
+            </w:r>
+            <w:proofErr w:type="spellStart"/>
+            <w:r>
+              <w:rPr>
+                <w:rFonts w:cs="Segoe UI"/>
+                <w:color w:val="0D0D0D"/>
+                <w:sz w:val="22"/>
+                <w:szCs w:val="22"/>
+                <w:shd w:val="clear" w:color="auto" w:fill="FFFFFF"/>
+              </w:rPr>
+              <w:t>Protokollierungsmechanismen</w:t>
+            </w:r>
+            <w:proofErr w:type="spellEnd"/>
+            <w:r>
+              <w:rPr>
+                <w:rFonts w:cs="Segoe UI"/>
+                <w:color w:val="0D0D0D"/>
+                <w:sz w:val="22"/>
+                <w:szCs w:val="22"/>
+                <w:shd w:val="clear" w:color="auto" w:fill="FFFFFF"/>
+              </w:rPr>
+              <w:t xml:space="preserve"> hat.</w:t>
+            </w:r>
+          </w:p>
+        </w:tc>
+      </w:tr>
+      <w:tr>
+        <w:trPr>
+          <w:trHeight w:val="229"/>
+        </w:trPr>
+        <w:tc>
+          <w:tcPr>
+            <w:tcW w:w="0" w:type="auto"/>
+          </w:tcPr>
+          <w:p>
+            <w:pPr>
+              <w:rPr>
+                <w:sz w:val="22"/>
+                <w:szCs w:val="22"/>
+                <w:lang w:val="de-DE"/>
+              </w:rPr>
+            </w:pPr>
+          </w:p>
+        </w:tc>
+        <w:tc>
+          <w:tcPr>
+            <w:tcW w:w="0" w:type="auto"/>
+          </w:tcPr>
+          <w:p>
+            <w:pPr>
+              <w:rPr>
+                <w:rFonts w:cs="Segoe UI"/>
+                <w:color w:val="0D0D0D"/>
+                <w:sz w:val="22"/>
+                <w:szCs w:val="22"/>
+                <w:shd w:val="clear" w:color="auto" w:fill="FFFFFF"/>
+              </w:rPr>
+            </w:pPr>
+            <w:proofErr w:type="spellStart"/>
+            <w:r>
+              <w:rPr>
+                <w:rFonts w:cs="Segoe UI"/>
+                <w:color w:val="0D0D0D"/>
+                <w:sz w:val="22"/>
+                <w:szCs w:val="22"/>
+                <w:shd w:val="clear" w:color="auto" w:fill="FFFFFF"/>
+              </w:rPr>
+              <w:t>Dokumentation</w:t>
+            </w:r>
+            <w:proofErr w:type="spellEnd"/>
+            <w:r>
+              <w:rPr>
+                <w:rFonts w:cs="Segoe UI"/>
+                <w:color w:val="0D0D0D"/>
+                <w:sz w:val="22"/>
+                <w:szCs w:val="22"/>
+                <w:shd w:val="clear" w:color="auto" w:fill="FFFFFF"/>
+              </w:rPr>
+              <w:t xml:space="preserve"> und </w:t>
+            </w:r>
+            <w:proofErr w:type="spellStart"/>
+            <w:r>
+              <w:rPr>
+                <w:rFonts w:cs="Segoe UI"/>
+                <w:color w:val="0D0D0D"/>
+                <w:sz w:val="22"/>
+                <w:szCs w:val="22"/>
+                <w:shd w:val="clear" w:color="auto" w:fill="FFFFFF"/>
+              </w:rPr>
+              <w:t>Wartbarkeit</w:t>
+            </w:r>
+            <w:proofErr w:type="spellEnd"/>
+            <w:r>
+              <w:rPr>
+                <w:rFonts w:cs="Segoe UI"/>
+                <w:color w:val="0D0D0D"/>
+                <w:sz w:val="22"/>
+                <w:szCs w:val="22"/>
+                <w:shd w:val="clear" w:color="auto" w:fill="FFFFFF"/>
+              </w:rPr>
+              <w:t xml:space="preserve"> </w:t>
+            </w:r>
+            <w:proofErr w:type="spellStart"/>
+            <w:r>
+              <w:rPr>
+                <w:rFonts w:cs="Segoe UI"/>
+                <w:color w:val="0D0D0D"/>
+                <w:sz w:val="22"/>
+                <w:szCs w:val="22"/>
+                <w:shd w:val="clear" w:color="auto" w:fill="FFFFFF"/>
+              </w:rPr>
+              <w:t>im</w:t>
+            </w:r>
+            <w:proofErr w:type="spellEnd"/>
+            <w:r>
+              <w:rPr>
+                <w:rFonts w:cs="Segoe UI"/>
+                <w:color w:val="0D0D0D"/>
+                <w:sz w:val="22"/>
+                <w:szCs w:val="22"/>
+                <w:shd w:val="clear" w:color="auto" w:fill="FFFFFF"/>
+              </w:rPr>
+              <w:t xml:space="preserve"> Backend</w:t>
+            </w:r>
+            <w:r>
+              <w:rPr>
+                <w:rFonts w:cs="Segoe UI"/>
+                <w:color w:val="0D0D0D"/>
+                <w:sz w:val="22"/>
+                <w:szCs w:val="22"/>
+                <w:shd w:val="clear" w:color="auto" w:fill="FFFFFF"/>
+              </w:rPr>
+              <w:tab/>
+            </w:r>
+          </w:p>
+        </w:tc>
+        <w:tc>
+          <w:tcPr>
+            <w:tcW w:w="0" w:type="auto"/>
+          </w:tcPr>
+          <w:p>
+            <w:pPr>
+              <w:rPr>
+                <w:rFonts w:cs="Segoe UI"/>
+                <w:color w:val="0D0D0D"/>
+                <w:sz w:val="22"/>
+                <w:szCs w:val="22"/>
+                <w:shd w:val="clear" w:color="auto" w:fill="FFFFFF"/>
+              </w:rPr>
+            </w:pPr>
+            <w:proofErr w:type="spellStart"/>
+            <w:r>
+              <w:rPr>
+                <w:rFonts w:cs="Segoe UI"/>
+                <w:color w:val="0D0D0D"/>
+                <w:sz w:val="22"/>
+                <w:szCs w:val="22"/>
+                <w:shd w:val="clear" w:color="auto" w:fill="FFFFFF"/>
+              </w:rPr>
+              <w:t>Bereitstellung</w:t>
+            </w:r>
+            <w:proofErr w:type="spellEnd"/>
+            <w:r>
+              <w:rPr>
+                <w:rFonts w:cs="Segoe UI"/>
+                <w:color w:val="0D0D0D"/>
+                <w:sz w:val="22"/>
+                <w:szCs w:val="22"/>
+                <w:shd w:val="clear" w:color="auto" w:fill="FFFFFF"/>
+              </w:rPr>
+              <w:t xml:space="preserve"> </w:t>
+            </w:r>
+            <w:proofErr w:type="spellStart"/>
+            <w:r>
+              <w:rPr>
+                <w:rFonts w:cs="Segoe UI"/>
+                <w:color w:val="0D0D0D"/>
+                <w:sz w:val="22"/>
+                <w:szCs w:val="22"/>
+                <w:shd w:val="clear" w:color="auto" w:fill="FFFFFF"/>
+              </w:rPr>
+              <w:t>einer</w:t>
+            </w:r>
+            <w:proofErr w:type="spellEnd"/>
+            <w:r>
+              <w:rPr>
+                <w:rFonts w:cs="Segoe UI"/>
+                <w:color w:val="0D0D0D"/>
+                <w:sz w:val="22"/>
+                <w:szCs w:val="22"/>
+                <w:shd w:val="clear" w:color="auto" w:fill="FFFFFF"/>
+              </w:rPr>
+              <w:t xml:space="preserve"> </w:t>
+            </w:r>
+            <w:proofErr w:type="spellStart"/>
+            <w:r>
+              <w:rPr>
+                <w:rFonts w:cs="Segoe UI"/>
+                <w:color w:val="0D0D0D"/>
+                <w:sz w:val="22"/>
+                <w:szCs w:val="22"/>
+                <w:shd w:val="clear" w:color="auto" w:fill="FFFFFF"/>
+              </w:rPr>
+              <w:t>ausführlichen</w:t>
+            </w:r>
+            <w:proofErr w:type="spellEnd"/>
+            <w:r>
+              <w:rPr>
+                <w:rFonts w:cs="Segoe UI"/>
+                <w:color w:val="0D0D0D"/>
+                <w:sz w:val="22"/>
+                <w:szCs w:val="22"/>
+                <w:shd w:val="clear" w:color="auto" w:fill="FFFFFF"/>
+              </w:rPr>
+              <w:t xml:space="preserve"> </w:t>
+            </w:r>
+            <w:proofErr w:type="spellStart"/>
+            <w:r>
+              <w:rPr>
+                <w:rFonts w:cs="Segoe UI"/>
+                <w:color w:val="0D0D0D"/>
+                <w:sz w:val="22"/>
+                <w:szCs w:val="22"/>
+                <w:shd w:val="clear" w:color="auto" w:fill="FFFFFF"/>
+              </w:rPr>
+              <w:t>Dokumentation</w:t>
+            </w:r>
+            <w:proofErr w:type="spellEnd"/>
+            <w:r>
+              <w:rPr>
+                <w:rFonts w:cs="Segoe UI"/>
+                <w:color w:val="0D0D0D"/>
+                <w:sz w:val="22"/>
+                <w:szCs w:val="22"/>
+                <w:shd w:val="clear" w:color="auto" w:fill="FFFFFF"/>
+              </w:rPr>
+              <w:t xml:space="preserve"> und gut </w:t>
+            </w:r>
+            <w:proofErr w:type="spellStart"/>
+            <w:r>
+              <w:rPr>
+                <w:rFonts w:cs="Segoe UI"/>
+                <w:color w:val="0D0D0D"/>
+                <w:sz w:val="22"/>
+                <w:szCs w:val="22"/>
+                <w:shd w:val="clear" w:color="auto" w:fill="FFFFFF"/>
+              </w:rPr>
+              <w:t>strukturierten</w:t>
+            </w:r>
+            <w:proofErr w:type="spellEnd"/>
+            <w:r>
+              <w:rPr>
+                <w:rFonts w:cs="Segoe UI"/>
+                <w:color w:val="0D0D0D"/>
+                <w:sz w:val="22"/>
+                <w:szCs w:val="22"/>
+                <w:shd w:val="clear" w:color="auto" w:fill="FFFFFF"/>
+              </w:rPr>
+              <w:t xml:space="preserve"> </w:t>
+            </w:r>
+            <w:proofErr w:type="spellStart"/>
+            <w:r>
+              <w:rPr>
+                <w:rFonts w:cs="Segoe UI"/>
+                <w:color w:val="0D0D0D"/>
+                <w:sz w:val="22"/>
+                <w:szCs w:val="22"/>
+                <w:shd w:val="clear" w:color="auto" w:fill="FFFFFF"/>
+              </w:rPr>
+              <w:t>Codebasis</w:t>
+            </w:r>
+            <w:proofErr w:type="spellEnd"/>
+            <w:r>
+              <w:rPr>
+                <w:rFonts w:cs="Segoe UI"/>
+                <w:color w:val="0D0D0D"/>
+                <w:sz w:val="22"/>
+                <w:szCs w:val="22"/>
+                <w:shd w:val="clear" w:color="auto" w:fill="FFFFFF"/>
+              </w:rPr>
+              <w:t xml:space="preserve">, um die </w:t>
+            </w:r>
+            <w:proofErr w:type="spellStart"/>
+            <w:r>
+              <w:rPr>
+                <w:rFonts w:cs="Segoe UI"/>
+                <w:color w:val="0D0D0D"/>
+                <w:sz w:val="22"/>
+                <w:szCs w:val="22"/>
+                <w:shd w:val="clear" w:color="auto" w:fill="FFFFFF"/>
+              </w:rPr>
+              <w:t>Wartbarkeit</w:t>
+            </w:r>
+            <w:proofErr w:type="spellEnd"/>
+            <w:r>
+              <w:rPr>
+                <w:rFonts w:cs="Segoe UI"/>
+                <w:color w:val="0D0D0D"/>
+                <w:sz w:val="22"/>
+                <w:szCs w:val="22"/>
+                <w:shd w:val="clear" w:color="auto" w:fill="FFFFFF"/>
+              </w:rPr>
+              <w:t xml:space="preserve"> des Backends </w:t>
+            </w:r>
+            <w:proofErr w:type="spellStart"/>
+            <w:r>
+              <w:rPr>
+                <w:rFonts w:cs="Segoe UI"/>
+                <w:color w:val="0D0D0D"/>
+                <w:sz w:val="22"/>
+                <w:szCs w:val="22"/>
+                <w:shd w:val="clear" w:color="auto" w:fill="FFFFFF"/>
+              </w:rPr>
+              <w:t>zu</w:t>
+            </w:r>
+            <w:proofErr w:type="spellEnd"/>
+            <w:r>
+              <w:rPr>
+                <w:rFonts w:cs="Segoe UI"/>
+                <w:color w:val="0D0D0D"/>
+                <w:sz w:val="22"/>
+                <w:szCs w:val="22"/>
+                <w:shd w:val="clear" w:color="auto" w:fill="FFFFFF"/>
+              </w:rPr>
+              <w:t xml:space="preserve"> </w:t>
+            </w:r>
+            <w:proofErr w:type="spellStart"/>
+            <w:r>
+              <w:rPr>
+                <w:rFonts w:cs="Segoe UI"/>
+                <w:color w:val="0D0D0D"/>
+                <w:sz w:val="22"/>
+                <w:szCs w:val="22"/>
+                <w:shd w:val="clear" w:color="auto" w:fill="FFFFFF"/>
+              </w:rPr>
+              <w:t>gewährleisten</w:t>
+            </w:r>
+            <w:proofErr w:type="spellEnd"/>
+            <w:r>
+              <w:rPr>
+                <w:rFonts w:cs="Segoe UI"/>
+                <w:color w:val="0D0D0D"/>
+                <w:sz w:val="22"/>
+                <w:szCs w:val="22"/>
+                <w:shd w:val="clear" w:color="auto" w:fill="FFFFFF"/>
+              </w:rPr>
+              <w:t>.</w:t>
+            </w:r>
+          </w:p>
+        </w:tc>
+      </w:tr>
+      <w:tr>
+        <w:trPr>
+          <w:trHeight w:val="229"/>
+        </w:trPr>
+        <w:tc>
+          <w:tcPr>
+            <w:tcW w:w="0" w:type="auto"/>
+          </w:tcPr>
+          <w:p>
+            <w:pPr>
+              <w:rPr>
+                <w:sz w:val="22"/>
+                <w:szCs w:val="22"/>
+                <w:lang w:val="de-DE"/>
+              </w:rPr>
+            </w:pPr>
+          </w:p>
+        </w:tc>
+        <w:tc>
+          <w:tcPr>
+            <w:tcW w:w="0" w:type="auto"/>
+          </w:tcPr>
+          <w:p>
+            <w:pPr>
+              <w:rPr>
+                <w:rFonts w:cs="Segoe UI"/>
+                <w:color w:val="0D0D0D"/>
+                <w:sz w:val="22"/>
+                <w:szCs w:val="22"/>
+                <w:shd w:val="clear" w:color="auto" w:fill="FFFFFF"/>
+              </w:rPr>
+            </w:pPr>
+            <w:proofErr w:type="spellStart"/>
+            <w:r>
+              <w:rPr>
+                <w:rFonts w:cs="Segoe UI"/>
+                <w:color w:val="0D0D0D"/>
+                <w:sz w:val="22"/>
+                <w:szCs w:val="22"/>
+                <w:shd w:val="clear" w:color="auto" w:fill="FFFFFF"/>
+              </w:rPr>
+              <w:t>Verwendung</w:t>
+            </w:r>
+            <w:proofErr w:type="spellEnd"/>
+            <w:r>
+              <w:rPr>
+                <w:rFonts w:cs="Segoe UI"/>
+                <w:color w:val="0D0D0D"/>
+                <w:sz w:val="22"/>
+                <w:szCs w:val="22"/>
+                <w:shd w:val="clear" w:color="auto" w:fill="FFFFFF"/>
+              </w:rPr>
+              <w:t xml:space="preserve"> von Best Practices für </w:t>
+            </w:r>
+            <w:proofErr w:type="spellStart"/>
+            <w:r>
+              <w:rPr>
+                <w:rFonts w:cs="Segoe UI"/>
+                <w:color w:val="0D0D0D"/>
+                <w:sz w:val="22"/>
+                <w:szCs w:val="22"/>
+                <w:shd w:val="clear" w:color="auto" w:fill="FFFFFF"/>
+              </w:rPr>
+              <w:t>Codequalität</w:t>
+            </w:r>
+            <w:proofErr w:type="spellEnd"/>
+            <w:r>
+              <w:rPr>
+                <w:rFonts w:cs="Segoe UI"/>
+                <w:color w:val="0D0D0D"/>
+                <w:sz w:val="22"/>
+                <w:szCs w:val="22"/>
+                <w:shd w:val="clear" w:color="auto" w:fill="FFFFFF"/>
+              </w:rPr>
+              <w:tab/>
+            </w:r>
+          </w:p>
+        </w:tc>
+        <w:tc>
+          <w:tcPr>
+            <w:tcW w:w="0" w:type="auto"/>
+          </w:tcPr>
+          <w:p>
+            <w:pPr>
+              <w:rPr>
+                <w:rFonts w:cs="Segoe UI"/>
+                <w:color w:val="0D0D0D"/>
+                <w:sz w:val="22"/>
+                <w:szCs w:val="22"/>
+                <w:shd w:val="clear" w:color="auto" w:fill="FFFFFF"/>
+              </w:rPr>
+            </w:pPr>
+            <w:proofErr w:type="spellStart"/>
+            <w:r>
+              <w:rPr>
+                <w:rFonts w:cs="Segoe UI"/>
+                <w:color w:val="0D0D0D"/>
+                <w:sz w:val="22"/>
+                <w:szCs w:val="22"/>
+                <w:shd w:val="clear" w:color="auto" w:fill="FFFFFF"/>
+              </w:rPr>
+              <w:t>Einhaltung</w:t>
+            </w:r>
+            <w:proofErr w:type="spellEnd"/>
+            <w:r>
+              <w:rPr>
+                <w:rFonts w:cs="Segoe UI"/>
+                <w:color w:val="0D0D0D"/>
+                <w:sz w:val="22"/>
+                <w:szCs w:val="22"/>
+                <w:shd w:val="clear" w:color="auto" w:fill="FFFFFF"/>
+              </w:rPr>
+              <w:t xml:space="preserve"> </w:t>
+            </w:r>
+            <w:proofErr w:type="spellStart"/>
+            <w:r>
+              <w:rPr>
+                <w:rFonts w:cs="Segoe UI"/>
+                <w:color w:val="0D0D0D"/>
+                <w:sz w:val="22"/>
+                <w:szCs w:val="22"/>
+                <w:shd w:val="clear" w:color="auto" w:fill="FFFFFF"/>
+              </w:rPr>
+              <w:t>bewährter</w:t>
+            </w:r>
+            <w:proofErr w:type="spellEnd"/>
+            <w:r>
+              <w:rPr>
+                <w:rFonts w:cs="Segoe UI"/>
+                <w:color w:val="0D0D0D"/>
+                <w:sz w:val="22"/>
+                <w:szCs w:val="22"/>
+                <w:shd w:val="clear" w:color="auto" w:fill="FFFFFF"/>
+              </w:rPr>
+              <w:t xml:space="preserve"> </w:t>
+            </w:r>
+            <w:proofErr w:type="spellStart"/>
+            <w:r>
+              <w:rPr>
+                <w:rFonts w:cs="Segoe UI"/>
+                <w:color w:val="0D0D0D"/>
+                <w:sz w:val="22"/>
+                <w:szCs w:val="22"/>
+                <w:shd w:val="clear" w:color="auto" w:fill="FFFFFF"/>
+              </w:rPr>
+              <w:t>Praktiken</w:t>
+            </w:r>
+            <w:proofErr w:type="spellEnd"/>
+            <w:r>
+              <w:rPr>
+                <w:rFonts w:cs="Segoe UI"/>
+                <w:color w:val="0D0D0D"/>
+                <w:sz w:val="22"/>
+                <w:szCs w:val="22"/>
+                <w:shd w:val="clear" w:color="auto" w:fill="FFFFFF"/>
+              </w:rPr>
+              <w:t xml:space="preserve"> </w:t>
+            </w:r>
+            <w:proofErr w:type="spellStart"/>
+            <w:r>
+              <w:rPr>
+                <w:rFonts w:cs="Segoe UI"/>
+                <w:color w:val="0D0D0D"/>
+                <w:sz w:val="22"/>
+                <w:szCs w:val="22"/>
+                <w:shd w:val="clear" w:color="auto" w:fill="FFFFFF"/>
+              </w:rPr>
+              <w:t>bei</w:t>
+            </w:r>
+            <w:proofErr w:type="spellEnd"/>
+            <w:r>
+              <w:rPr>
+                <w:rFonts w:cs="Segoe UI"/>
+                <w:color w:val="0D0D0D"/>
+                <w:sz w:val="22"/>
+                <w:szCs w:val="22"/>
+                <w:shd w:val="clear" w:color="auto" w:fill="FFFFFF"/>
+              </w:rPr>
+              <w:t xml:space="preserve"> der </w:t>
+            </w:r>
+            <w:proofErr w:type="spellStart"/>
+            <w:r>
+              <w:rPr>
+                <w:rFonts w:cs="Segoe UI"/>
+                <w:color w:val="0D0D0D"/>
+                <w:sz w:val="22"/>
+                <w:szCs w:val="22"/>
+                <w:shd w:val="clear" w:color="auto" w:fill="FFFFFF"/>
+              </w:rPr>
+              <w:t>Entwicklung</w:t>
+            </w:r>
+            <w:proofErr w:type="spellEnd"/>
+            <w:r>
+              <w:rPr>
+                <w:rFonts w:cs="Segoe UI"/>
+                <w:color w:val="0D0D0D"/>
+                <w:sz w:val="22"/>
+                <w:szCs w:val="22"/>
+                <w:shd w:val="clear" w:color="auto" w:fill="FFFFFF"/>
+              </w:rPr>
+              <w:t xml:space="preserve">, um die </w:t>
+            </w:r>
+            <w:proofErr w:type="spellStart"/>
+            <w:r>
+              <w:rPr>
+                <w:rFonts w:cs="Segoe UI"/>
+                <w:color w:val="0D0D0D"/>
+                <w:sz w:val="22"/>
+                <w:szCs w:val="22"/>
+                <w:shd w:val="clear" w:color="auto" w:fill="FFFFFF"/>
+              </w:rPr>
+              <w:t>Codequalität</w:t>
+            </w:r>
+            <w:proofErr w:type="spellEnd"/>
+            <w:r>
+              <w:rPr>
+                <w:rFonts w:cs="Segoe UI"/>
+                <w:color w:val="0D0D0D"/>
+                <w:sz w:val="22"/>
+                <w:szCs w:val="22"/>
+                <w:shd w:val="clear" w:color="auto" w:fill="FFFFFF"/>
+              </w:rPr>
+              <w:t xml:space="preserve"> </w:t>
+            </w:r>
+            <w:proofErr w:type="spellStart"/>
+            <w:r>
+              <w:rPr>
+                <w:rFonts w:cs="Segoe UI"/>
+                <w:color w:val="0D0D0D"/>
+                <w:sz w:val="22"/>
+                <w:szCs w:val="22"/>
+                <w:shd w:val="clear" w:color="auto" w:fill="FFFFFF"/>
+              </w:rPr>
+              <w:t>zu</w:t>
+            </w:r>
+            <w:proofErr w:type="spellEnd"/>
+            <w:r>
+              <w:rPr>
+                <w:rFonts w:cs="Segoe UI"/>
+                <w:color w:val="0D0D0D"/>
+                <w:sz w:val="22"/>
+                <w:szCs w:val="22"/>
+                <w:shd w:val="clear" w:color="auto" w:fill="FFFFFF"/>
+              </w:rPr>
+              <w:t xml:space="preserve"> </w:t>
+            </w:r>
+            <w:proofErr w:type="spellStart"/>
+            <w:r>
+              <w:rPr>
+                <w:rFonts w:cs="Segoe UI"/>
+                <w:color w:val="0D0D0D"/>
+                <w:sz w:val="22"/>
+                <w:szCs w:val="22"/>
+                <w:shd w:val="clear" w:color="auto" w:fill="FFFFFF"/>
+              </w:rPr>
+              <w:t>verbessern</w:t>
+            </w:r>
+            <w:proofErr w:type="spellEnd"/>
+            <w:r>
+              <w:rPr>
+                <w:rFonts w:cs="Segoe UI"/>
+                <w:color w:val="0D0D0D"/>
+                <w:sz w:val="22"/>
+                <w:szCs w:val="22"/>
+                <w:shd w:val="clear" w:color="auto" w:fill="FFFFFF"/>
+              </w:rPr>
+              <w:t xml:space="preserve"> und </w:t>
+            </w:r>
+            <w:proofErr w:type="spellStart"/>
+            <w:r>
+              <w:rPr>
+                <w:rFonts w:cs="Segoe UI"/>
+                <w:color w:val="0D0D0D"/>
+                <w:sz w:val="22"/>
+                <w:szCs w:val="22"/>
+                <w:shd w:val="clear" w:color="auto" w:fill="FFFFFF"/>
+              </w:rPr>
+              <w:t>sicherzustellen</w:t>
+            </w:r>
+            <w:proofErr w:type="spellEnd"/>
+            <w:r>
+              <w:rPr>
+                <w:rFonts w:cs="Segoe UI"/>
+                <w:color w:val="0D0D0D"/>
+                <w:sz w:val="22"/>
+                <w:szCs w:val="22"/>
+                <w:shd w:val="clear" w:color="auto" w:fill="FFFFFF"/>
+              </w:rPr>
+              <w:t>.</w:t>
+            </w:r>
+          </w:p>
+        </w:tc>
+      </w:tr>
+    </w:tbl>
     <w:p>
       <w:pPr>
         <w:rPr>
@@ -926,14 +3530,6 @@
           <w:lang w:val="de-DE"/>
         </w:rPr>
       </w:pPr>
-      <w:r>
-        <w:rPr>
-          <w:b/>
-          <w:bCs/>
-          <w:lang w:val="de-DE"/>
-        </w:rPr>
-        <w:br w:type="page"/>
-      </w:r>
     </w:p>
     <w:p>
       <w:pPr>
@@ -1175,18 +3771,8 @@
                 <w:iCs/>
                 <w:lang w:val="de-DE"/>
               </w:rPr>
-              <w:t xml:space="preserve">Marcel </w:t>
-            </w:r>
-            <w:proofErr w:type="spellStart"/>
-            <w:r>
-              <w:rPr>
-                <w:i/>
-                <w:iCs/>
-                <w:lang w:val="de-DE"/>
-              </w:rPr>
-              <w:t>Hasselberg</w:t>
-            </w:r>
-            <w:proofErr w:type="spellEnd"/>
+              <w:t>Marcel Hasselberg</w:t>
+            </w:r>
           </w:p>
           <w:p>
             <w:pPr>
@@ -2943,7 +5529,13 @@
         <w:rPr>
           <w:lang w:val="de-DE"/>
         </w:rPr>
-        <w:t>Whitebox &lt;_Baustein x.2_&gt;</w:t>
+        <w:t xml:space="preserve">Whitebox </w:t>
+      </w:r>
+      <w:r>
+        <w:rPr>
+          <w:lang w:val="de-DE"/>
+        </w:rPr>
+        <w:t>&lt;_Baustein x.2_&gt;</w:t>
       </w:r>
     </w:p>
     <w:p>
@@ -3832,7 +6424,7 @@
 </file>
 
 <file path=word/endnotes.xml><?xml version="1.0" encoding="utf-8"?>
-<w:endnotes xmlns:wpc="http://schemas.microsoft.com/office/word/2010/wordprocessingCanvas" xmlns:cx="http://schemas.microsoft.com/office/drawing/2014/chartex" xmlns:cx1="http://schemas.microsoft.com/office/drawing/2015/9/8/chartex" xmlns:cx2="http://schemas.microsoft.com/office/drawing/2015/10/21/chartex" xmlns:cx3="http://schemas.microsoft.com/office/drawing/2016/5/9/chartex" xmlns:cx4="http://schemas.microsoft.com/office/drawing/2016/5/10/chartex" xmlns:cx5="http://schemas.microsoft.com/office/drawing/2016/5/11/chartex" xmlns:cx6="http://schemas.microsoft.com/office/drawing/2016/5/12/chartex" xmlns:cx7="http://schemas.microsoft.com/office/drawing/2016/5/13/chartex" xmlns:cx8="http://schemas.microsoft.com/office/drawing/2016/5/14/chartex" xmlns:mc="http://schemas.openxmlformats.org/markup-compatibility/2006" xmlns:aink="http://schemas.microsoft.com/office/drawing/2016/ink" xmlns:am3d="http://schemas.microsoft.com/office/drawing/2017/model3d" xmlns:o="urn:schemas-microsoft-com:office:office" xmlns:oel="http://schemas.microsoft.com/office/2019/extlst" xmlns:r="http://schemas.openxmlformats.org/officeDocument/2006/relationships" xmlns:m="http://schemas.openxmlformats.org/officeDocument/2006/math" xmlns:v="urn:schemas-microsoft-com:vml" xmlns:wp14="http://schemas.microsoft.com/office/word/2010/wordprocessingDrawing" xmlns:wp="http://schemas.openxmlformats.org/drawingml/2006/wordprocessingDrawing" xmlns:w10="urn:schemas-microsoft-com:office:word" xmlns:w="http://schemas.openxmlformats.org/wordprocessingml/2006/main" xmlns:w14="http://schemas.microsoft.com/office/word/2010/wordml" xmlns:w15="http://schemas.microsoft.com/office/word/2012/wordml" xmlns:w16cex="http://schemas.microsoft.com/office/word/2018/wordml/cex" xmlns:w16cid="http://schemas.microsoft.com/office/word/2016/wordml/cid" xmlns:w16="http://schemas.microsoft.com/office/word/2018/wordml" xmlns:w16sdtdh="http://schemas.microsoft.com/office/word/2020/wordml/sdtdatahash" xmlns:w16se="http://schemas.microsoft.com/office/word/2015/wordml/symex" xmlns:wpg="http://schemas.microsoft.com/office/word/2010/wordprocessingGroup" xmlns:wpi="http://schemas.microsoft.com/office/word/2010/wordprocessingInk" xmlns:wne="http://schemas.microsoft.com/office/word/2006/wordml" xmlns:wps="http://schemas.microsoft.com/office/word/2010/wordprocessingShape" mc:Ignorable="w14 w15 w16se w16cid w16 w16cex w16sdtdh wp14">
+<w:endnotes xmlns:wpc="http://schemas.microsoft.com/office/word/2010/wordprocessingCanvas" xmlns:cx="http://schemas.microsoft.com/office/drawing/2014/chartex" xmlns:cx1="http://schemas.microsoft.com/office/drawing/2015/9/8/chartex" xmlns:cx2="http://schemas.microsoft.com/office/drawing/2015/10/21/chartex" xmlns:cx3="http://schemas.microsoft.com/office/drawing/2016/5/9/chartex" xmlns:cx4="http://schemas.microsoft.com/office/drawing/2016/5/10/chartex" xmlns:cx5="http://schemas.microsoft.com/office/drawing/2016/5/11/chartex" xmlns:cx6="http://schemas.microsoft.com/office/drawing/2016/5/12/chartex" xmlns:cx7="http://schemas.microsoft.com/office/drawing/2016/5/13/chartex" xmlns:cx8="http://schemas.microsoft.com/office/drawing/2016/5/14/chartex" xmlns:mc="http://schemas.openxmlformats.org/markup-compatibility/2006" xmlns:aink="http://schemas.microsoft.com/office/drawing/2016/ink" xmlns:am3d="http://schemas.microsoft.com/office/drawing/2017/model3d" xmlns:o="urn:schemas-microsoft-com:office:office" xmlns:oel="http://schemas.microsoft.com/office/2019/extlst" xmlns:r="http://schemas.openxmlformats.org/officeDocument/2006/relationships" xmlns:m="http://schemas.openxmlformats.org/officeDocument/2006/math" xmlns:v="urn:schemas-microsoft-com:vml" xmlns:wp14="http://schemas.microsoft.com/office/word/2010/wordprocessingDrawing" xmlns:wp="http://schemas.openxmlformats.org/drawingml/2006/wordprocessingDrawing" xmlns:w10="urn:schemas-microsoft-com:office:word" xmlns:w="http://schemas.openxmlformats.org/wordprocessingml/2006/main" xmlns:w14="http://schemas.microsoft.com/office/word/2010/wordml" xmlns:w15="http://schemas.microsoft.com/office/word/2012/wordml" xmlns:w16cex="http://schemas.microsoft.com/office/word/2018/wordml/cex" xmlns:w16cid="http://schemas.microsoft.com/office/word/2016/wordml/cid" xmlns:w16="http://schemas.microsoft.com/office/word/2018/wordml" xmlns:w16du="http://schemas.microsoft.com/office/word/2023/wordml/word16du" xmlns:w16sdtdh="http://schemas.microsoft.com/office/word/2020/wordml/sdtdatahash" xmlns:w16se="http://schemas.microsoft.com/office/word/2015/wordml/symex" xmlns:wpg="http://schemas.microsoft.com/office/word/2010/wordprocessingGroup" xmlns:wpi="http://schemas.microsoft.com/office/word/2010/wordprocessingInk" xmlns:wne="http://schemas.microsoft.com/office/word/2006/wordml" xmlns:wps="http://schemas.microsoft.com/office/word/2010/wordprocessingShape" mc:Ignorable="w14 w15 w16se w16cid w16 w16cex w16sdtdh w16du wp14">
   <w:endnote w:type="separator" w:id="-1">
     <w:p>
       <w:pPr>
@@ -3857,7 +6449,7 @@
 </file>
 
 <file path=word/footnotes.xml><?xml version="1.0" encoding="utf-8"?>
-<w:footnotes xmlns:wpc="http://schemas.microsoft.com/office/word/2010/wordprocessingCanvas" xmlns:cx="http://schemas.microsoft.com/office/drawing/2014/chartex" xmlns:cx1="http://schemas.microsoft.com/office/drawing/2015/9/8/chartex" xmlns:cx2="http://schemas.microsoft.com/office/drawing/2015/10/21/chartex" xmlns:cx3="http://schemas.microsoft.com/office/drawing/2016/5/9/chartex" xmlns:cx4="http://schemas.microsoft.com/office/drawing/2016/5/10/chartex" xmlns:cx5="http://schemas.microsoft.com/office/drawing/2016/5/11/chartex" xmlns:cx6="http://schemas.microsoft.com/office/drawing/2016/5/12/chartex" xmlns:cx7="http://schemas.microsoft.com/office/drawing/2016/5/13/chartex" xmlns:cx8="http://schemas.microsoft.com/office/drawing/2016/5/14/chartex" xmlns:mc="http://schemas.openxmlformats.org/markup-compatibility/2006" xmlns:aink="http://schemas.microsoft.com/office/drawing/2016/ink" xmlns:am3d="http://schemas.microsoft.com/office/drawing/2017/model3d" xmlns:o="urn:schemas-microsoft-com:office:office" xmlns:oel="http://schemas.microsoft.com/office/2019/extlst" xmlns:r="http://schemas.openxmlformats.org/officeDocument/2006/relationships" xmlns:m="http://schemas.openxmlformats.org/officeDocument/2006/math" xmlns:v="urn:schemas-microsoft-com:vml" xmlns:wp14="http://schemas.microsoft.com/office/word/2010/wordprocessingDrawing" xmlns:wp="http://schemas.openxmlformats.org/drawingml/2006/wordprocessingDrawing" xmlns:w10="urn:schemas-microsoft-com:office:word" xmlns:w="http://schemas.openxmlformats.org/wordprocessingml/2006/main" xmlns:w14="http://schemas.microsoft.com/office/word/2010/wordml" xmlns:w15="http://schemas.microsoft.com/office/word/2012/wordml" xmlns:w16cex="http://schemas.microsoft.com/office/word/2018/wordml/cex" xmlns:w16cid="http://schemas.microsoft.com/office/word/2016/wordml/cid" xmlns:w16="http://schemas.microsoft.com/office/word/2018/wordml" xmlns:w16sdtdh="http://schemas.microsoft.com/office/word/2020/wordml/sdtdatahash" xmlns:w16se="http://schemas.microsoft.com/office/word/2015/wordml/symex" xmlns:wpg="http://schemas.microsoft.com/office/word/2010/wordprocessingGroup" xmlns:wpi="http://schemas.microsoft.com/office/word/2010/wordprocessingInk" xmlns:wne="http://schemas.microsoft.com/office/word/2006/wordml" xmlns:wps="http://schemas.microsoft.com/office/word/2010/wordprocessingShape" mc:Ignorable="w14 w15 w16se w16cid w16 w16cex w16sdtdh wp14">
+<w:footnotes xmlns:wpc="http://schemas.microsoft.com/office/word/2010/wordprocessingCanvas" xmlns:cx="http://schemas.microsoft.com/office/drawing/2014/chartex" xmlns:cx1="http://schemas.microsoft.com/office/drawing/2015/9/8/chartex" xmlns:cx2="http://schemas.microsoft.com/office/drawing/2015/10/21/chartex" xmlns:cx3="http://schemas.microsoft.com/office/drawing/2016/5/9/chartex" xmlns:cx4="http://schemas.microsoft.com/office/drawing/2016/5/10/chartex" xmlns:cx5="http://schemas.microsoft.com/office/drawing/2016/5/11/chartex" xmlns:cx6="http://schemas.microsoft.com/office/drawing/2016/5/12/chartex" xmlns:cx7="http://schemas.microsoft.com/office/drawing/2016/5/13/chartex" xmlns:cx8="http://schemas.microsoft.com/office/drawing/2016/5/14/chartex" xmlns:mc="http://schemas.openxmlformats.org/markup-compatibility/2006" xmlns:aink="http://schemas.microsoft.com/office/drawing/2016/ink" xmlns:am3d="http://schemas.microsoft.com/office/drawing/2017/model3d" xmlns:o="urn:schemas-microsoft-com:office:office" xmlns:oel="http://schemas.microsoft.com/office/2019/extlst" xmlns:r="http://schemas.openxmlformats.org/officeDocument/2006/relationships" xmlns:m="http://schemas.openxmlformats.org/officeDocument/2006/math" xmlns:v="urn:schemas-microsoft-com:vml" xmlns:wp14="http://schemas.microsoft.com/office/word/2010/wordprocessingDrawing" xmlns:wp="http://schemas.openxmlformats.org/drawingml/2006/wordprocessingDrawing" xmlns:w10="urn:schemas-microsoft-com:office:word" xmlns:w="http://schemas.openxmlformats.org/wordprocessingml/2006/main" xmlns:w14="http://schemas.microsoft.com/office/word/2010/wordml" xmlns:w15="http://schemas.microsoft.com/office/word/2012/wordml" xmlns:w16cex="http://schemas.microsoft.com/office/word/2018/wordml/cex" xmlns:w16cid="http://schemas.microsoft.com/office/word/2016/wordml/cid" xmlns:w16="http://schemas.microsoft.com/office/word/2018/wordml" xmlns:w16du="http://schemas.microsoft.com/office/word/2023/wordml/word16du" xmlns:w16sdtdh="http://schemas.microsoft.com/office/word/2020/wordml/sdtdatahash" xmlns:w16se="http://schemas.microsoft.com/office/word/2015/wordml/symex" xmlns:wpg="http://schemas.microsoft.com/office/word/2010/wordprocessingGroup" xmlns:wpi="http://schemas.microsoft.com/office/word/2010/wordprocessingInk" xmlns:wne="http://schemas.microsoft.com/office/word/2006/wordml" xmlns:wps="http://schemas.microsoft.com/office/word/2010/wordprocessingShape" mc:Ignorable="w14 w15 w16se w16cid w16 w16cex w16sdtdh w16du wp14">
   <w:footnote w:type="separator" w:id="-1">
     <w:p>
       <w:r>
@@ -3876,7 +6468,7 @@
 </file>
 
 <file path=word/numbering.xml><?xml version="1.0" encoding="utf-8"?>
-<w:numbering xmlns:wpc="http://schemas.microsoft.com/office/word/2010/wordprocessingCanvas" xmlns:cx="http://schemas.microsoft.com/office/drawing/2014/chartex" xmlns:cx1="http://schemas.microsoft.com/office/drawing/2015/9/8/chartex" xmlns:cx2="http://schemas.microsoft.com/office/drawing/2015/10/21/chartex" xmlns:cx3="http://schemas.microsoft.com/office/drawing/2016/5/9/chartex" xmlns:cx4="http://schemas.microsoft.com/office/drawing/2016/5/10/chartex" xmlns:cx5="http://schemas.microsoft.com/office/drawing/2016/5/11/chartex" xmlns:cx6="http://schemas.microsoft.com/office/drawing/2016/5/12/chartex" xmlns:cx7="http://schemas.microsoft.com/office/drawing/2016/5/13/chartex" xmlns:cx8="http://schemas.microsoft.com/office/drawing/2016/5/14/chartex" xmlns:mc="http://schemas.openxmlformats.org/markup-compatibility/2006" xmlns:aink="http://schemas.microsoft.com/office/drawing/2016/ink" xmlns:am3d="http://schemas.microsoft.com/office/drawing/2017/model3d" xmlns:o="urn:schemas-microsoft-com:office:office" xmlns:oel="http://schemas.microsoft.com/office/2019/extlst" xmlns:r="http://schemas.openxmlformats.org/officeDocument/2006/relationships" xmlns:m="http://schemas.openxmlformats.org/officeDocument/2006/math" xmlns:v="urn:schemas-microsoft-com:vml" xmlns:wp14="http://schemas.microsoft.com/office/word/2010/wordprocessingDrawing" xmlns:wp="http://schemas.openxmlformats.org/drawingml/2006/wordprocessingDrawing" xmlns:w10="urn:schemas-microsoft-com:office:word" xmlns:w="http://schemas.openxmlformats.org/wordprocessingml/2006/main" xmlns:w14="http://schemas.microsoft.com/office/word/2010/wordml" xmlns:w15="http://schemas.microsoft.com/office/word/2012/wordml" xmlns:w16cex="http://schemas.microsoft.com/office/word/2018/wordml/cex" xmlns:w16cid="http://schemas.microsoft.com/office/word/2016/wordml/cid" xmlns:w16="http://schemas.microsoft.com/office/word/2018/wordml" xmlns:w16sdtdh="http://schemas.microsoft.com/office/word/2020/wordml/sdtdatahash" xmlns:w16se="http://schemas.microsoft.com/office/word/2015/wordml/symex" xmlns:wpg="http://schemas.microsoft.com/office/word/2010/wordprocessingGroup" xmlns:wpi="http://schemas.microsoft.com/office/word/2010/wordprocessingInk" xmlns:wne="http://schemas.microsoft.com/office/word/2006/wordml" xmlns:wps="http://schemas.microsoft.com/office/word/2010/wordprocessingShape" mc:Ignorable="w14 w15 w16se w16cid w16 w16cex w16sdtdh wp14">
+<w:numbering xmlns:wpc="http://schemas.microsoft.com/office/word/2010/wordprocessingCanvas" xmlns:cx="http://schemas.microsoft.com/office/drawing/2014/chartex" xmlns:cx1="http://schemas.microsoft.com/office/drawing/2015/9/8/chartex" xmlns:cx2="http://schemas.microsoft.com/office/drawing/2015/10/21/chartex" xmlns:cx3="http://schemas.microsoft.com/office/drawing/2016/5/9/chartex" xmlns:cx4="http://schemas.microsoft.com/office/drawing/2016/5/10/chartex" xmlns:cx5="http://schemas.microsoft.com/office/drawing/2016/5/11/chartex" xmlns:cx6="http://schemas.microsoft.com/office/drawing/2016/5/12/chartex" xmlns:cx7="http://schemas.microsoft.com/office/drawing/2016/5/13/chartex" xmlns:cx8="http://schemas.microsoft.com/office/drawing/2016/5/14/chartex" xmlns:mc="http://schemas.openxmlformats.org/markup-compatibility/2006" xmlns:aink="http://schemas.microsoft.com/office/drawing/2016/ink" xmlns:am3d="http://schemas.microsoft.com/office/drawing/2017/model3d" xmlns:o="urn:schemas-microsoft-com:office:office" xmlns:oel="http://schemas.microsoft.com/office/2019/extlst" xmlns:r="http://schemas.openxmlformats.org/officeDocument/2006/relationships" xmlns:m="http://schemas.openxmlformats.org/officeDocument/2006/math" xmlns:v="urn:schemas-microsoft-com:vml" xmlns:wp14="http://schemas.microsoft.com/office/word/2010/wordprocessingDrawing" xmlns:wp="http://schemas.openxmlformats.org/drawingml/2006/wordprocessingDrawing" xmlns:w10="urn:schemas-microsoft-com:office:word" xmlns:w="http://schemas.openxmlformats.org/wordprocessingml/2006/main" xmlns:w14="http://schemas.microsoft.com/office/word/2010/wordml" xmlns:w15="http://schemas.microsoft.com/office/word/2012/wordml" xmlns:w16cex="http://schemas.microsoft.com/office/word/2018/wordml/cex" xmlns:w16cid="http://schemas.microsoft.com/office/word/2016/wordml/cid" xmlns:w16="http://schemas.microsoft.com/office/word/2018/wordml" xmlns:w16du="http://schemas.microsoft.com/office/word/2023/wordml/word16du" xmlns:w16sdtdh="http://schemas.microsoft.com/office/word/2020/wordml/sdtdatahash" xmlns:w16se="http://schemas.microsoft.com/office/word/2015/wordml/symex" xmlns:wpg="http://schemas.microsoft.com/office/word/2010/wordprocessingGroup" xmlns:wpi="http://schemas.microsoft.com/office/word/2010/wordprocessingInk" xmlns:wne="http://schemas.microsoft.com/office/word/2006/wordml" xmlns:wps="http://schemas.microsoft.com/office/word/2010/wordprocessingShape" mc:Ignorable="w14 w15 w16se w16cid w16 w16cex w16sdtdh w16du wp14">
   <w:abstractNum w:abstractNumId="0" w15:restartNumberingAfterBreak="0">
     <w:nsid w:val="0000A990"/>
     <w:multiLevelType w:val="multilevel"/>
@@ -4729,33 +7321,15 @@
   </w:num>
   <w:num w:numId="7" w16cid:durableId="1471751426">
     <w:abstractNumId w:val="6"/>
-    <w:lvlOverride w:ilvl="0"/>
-    <w:lvlOverride w:ilvl="1"/>
-    <w:lvlOverride w:ilvl="2"/>
-    <w:lvlOverride w:ilvl="3"/>
-    <w:lvlOverride w:ilvl="4"/>
-    <w:lvlOverride w:ilvl="5"/>
-    <w:lvlOverride w:ilvl="6"/>
-    <w:lvlOverride w:ilvl="7"/>
-    <w:lvlOverride w:ilvl="8"/>
   </w:num>
   <w:num w:numId="8" w16cid:durableId="1989624846">
     <w:abstractNumId w:val="4"/>
-    <w:lvlOverride w:ilvl="0"/>
-    <w:lvlOverride w:ilvl="1"/>
-    <w:lvlOverride w:ilvl="2"/>
-    <w:lvlOverride w:ilvl="3"/>
-    <w:lvlOverride w:ilvl="4"/>
-    <w:lvlOverride w:ilvl="5"/>
-    <w:lvlOverride w:ilvl="6"/>
-    <w:lvlOverride w:ilvl="7"/>
-    <w:lvlOverride w:ilvl="8"/>
   </w:num>
 </w:numbering>
 </file>
 
 <file path=word/styles.xml><?xml version="1.0" encoding="utf-8"?>
-<w:styles xmlns:mc="http://schemas.openxmlformats.org/markup-compatibility/2006" xmlns:r="http://schemas.openxmlformats.org/officeDocument/2006/relationships" xmlns:w="http://schemas.openxmlformats.org/wordprocessingml/2006/main" xmlns:w14="http://schemas.microsoft.com/office/word/2010/wordml" xmlns:w15="http://schemas.microsoft.com/office/word/2012/wordml" xmlns:w16cex="http://schemas.microsoft.com/office/word/2018/wordml/cex" xmlns:w16cid="http://schemas.microsoft.com/office/word/2016/wordml/cid" xmlns:w16="http://schemas.microsoft.com/office/word/2018/wordml" xmlns:w16sdtdh="http://schemas.microsoft.com/office/word/2020/wordml/sdtdatahash" xmlns:w16se="http://schemas.microsoft.com/office/word/2015/wordml/symex" mc:Ignorable="w14 w15 w16se w16cid w16 w16cex w16sdtdh">
+<w:styles xmlns:mc="http://schemas.openxmlformats.org/markup-compatibility/2006" xmlns:r="http://schemas.openxmlformats.org/officeDocument/2006/relationships" xmlns:w="http://schemas.openxmlformats.org/wordprocessingml/2006/main" xmlns:w14="http://schemas.microsoft.com/office/word/2010/wordml" xmlns:w15="http://schemas.microsoft.com/office/word/2012/wordml" xmlns:w16cex="http://schemas.microsoft.com/office/word/2018/wordml/cex" xmlns:w16cid="http://schemas.microsoft.com/office/word/2016/wordml/cid" xmlns:w16="http://schemas.microsoft.com/office/word/2018/wordml" xmlns:w16du="http://schemas.microsoft.com/office/word/2023/wordml/word16du" xmlns:w16sdtdh="http://schemas.microsoft.com/office/word/2020/wordml/sdtdatahash" xmlns:w16se="http://schemas.microsoft.com/office/word/2015/wordml/symex" mc:Ignorable="w14 w15 w16se w16cid w16 w16cex w16sdtdh w16du">
   <w:docDefaults>
     <w:rPrDefault>
       <w:rPr>
@@ -4909,6 +7483,13 @@
     <w:lsdException w:name="Placeholder Text" w:semiHidden="1"/>
     <w:lsdException w:name="Light Shading"/>
     <w:lsdException w:name="Light List"/>
+    <w:lsdException w:name="Light Grid"/>
+    <w:lsdException w:name="Medium Shading 1"/>
+    <w:lsdException w:name="Medium Shading 2"/>
+    <w:lsdException w:name="Medium List 1"/>
+    <w:lsdException w:name="Medium List 2"/>
+    <w:lsdException w:name="Medium Grid 1"/>
+    <w:lsdException w:name="Medium Grid 2"/>
     <w:lsdException w:name="Medium Grid 3"/>
     <w:lsdException w:name="Dark List"/>
     <w:lsdException w:name="Colorful Shading"/>
@@ -5106,6 +7687,7 @@
   <w:style w:type="paragraph" w:default="1" w:styleId="Standard">
     <w:name w:val="Normal"/>
     <w:qFormat/>
+    <w:rsid w:val="003A067E"/>
   </w:style>
   <w:style w:type="paragraph" w:styleId="berschrift1">
     <w:name w:val="heading 1"/>

</xml_diff>